<commit_message>
Second week final hand in
</commit_message>
<xml_diff>
--- a/closest-points/solution/Closest-points report.docx
+++ b/closest-points/solution/Closest-points report.docx
@@ -1,10 +1,11 @@
 
 <file path=word/document.xml><?xml version="1.0" encoding="utf-8"?>
-<w:document xmlns:wpc="http://schemas.microsoft.com/office/word/2010/wordprocessingCanvas" xmlns:mc="http://schemas.openxmlformats.org/markup-compatibility/2006" xmlns:o="urn:schemas-microsoft-com:office:office" xmlns:r="http://schemas.openxmlformats.org/officeDocument/2006/relationships" xmlns:m="http://schemas.openxmlformats.org/officeDocument/2006/math" xmlns:v="urn:schemas-microsoft-com:vml" xmlns:wp14="http://schemas.microsoft.com/office/word/2010/wordprocessingDrawing" xmlns:wp="http://schemas.openxmlformats.org/drawingml/2006/wordprocessingDrawing" xmlns:w10="urn:schemas-microsoft-com:office:word" xmlns:w="http://schemas.openxmlformats.org/wordprocessingml/2006/main" xmlns:w14="http://schemas.microsoft.com/office/word/2010/wordml" xmlns:w15="http://schemas.microsoft.com/office/word/2012/wordml" xmlns:wpg="http://schemas.microsoft.com/office/word/2010/wordprocessingGroup" xmlns:wpi="http://schemas.microsoft.com/office/word/2010/wordprocessingInk" xmlns:wne="http://schemas.microsoft.com/office/word/2006/wordml" xmlns:wps="http://schemas.microsoft.com/office/word/2010/wordprocessingShape" mc:Ignorable="w14 w15 wp14">
+<w:document xmlns:o="urn:schemas-microsoft-com:office:office" xmlns:r="http://schemas.openxmlformats.org/officeDocument/2006/relationships" xmlns:v="urn:schemas-microsoft-com:vml" xmlns:w="http://schemas.openxmlformats.org/wordprocessingml/2006/main" xmlns:w10="urn:schemas-microsoft-com:office:word" xmlns:wp="http://schemas.openxmlformats.org/drawingml/2006/wordprocessingDrawing" xmlns:wps="http://schemas.microsoft.com/office/word/2010/wordprocessingShape" xmlns:wpg="http://schemas.microsoft.com/office/word/2010/wordprocessingGroup" xmlns:mc="http://schemas.openxmlformats.org/markup-compatibility/2006" xmlns:wp14="http://schemas.microsoft.com/office/word/2010/wordprocessingDrawing" xmlns:w14="http://schemas.microsoft.com/office/word/2010/wordml" mc:Ignorable="w14 wp14">
   <w:body>
     <w:p>
       <w:pPr>
-        <w:spacing w:after="0" w:line="240" w:lineRule="auto"/>
+        <w:pStyle w:val="Normal"/>
+        <w:spacing w:lineRule="auto" w:line="240" w:before="0" w:after="0"/>
         <w:jc w:val="both"/>
         <w:rPr>
           <w:rFonts w:cs="URWPalladioL-Ital"/>
@@ -20,21 +21,13 @@
           <w:szCs w:val="29"/>
           <w:lang w:val="en-US"/>
         </w:rPr>
-        <w:t>Closest Pair</w:t>
-      </w:r>
-      <w:r>
-        <w:rPr>
-          <w:rFonts w:cs="URWPalladioL-Ital"/>
-          <w:sz w:val="29"/>
-          <w:szCs w:val="29"/>
-          <w:lang w:val="en-US"/>
-        </w:rPr>
-        <w:t xml:space="preserve"> Report</w:t>
-      </w:r>
-    </w:p>
-    <w:p>
-      <w:pPr>
-        <w:spacing w:after="0" w:line="240" w:lineRule="auto"/>
+        <w:t>Closest Pair Report</w:t>
+      </w:r>
+    </w:p>
+    <w:p>
+      <w:pPr>
+        <w:pStyle w:val="Normal"/>
+        <w:spacing w:lineRule="auto" w:line="240" w:before="0" w:after="0"/>
         <w:jc w:val="both"/>
         <w:rPr>
           <w:rFonts w:cs="URWPalladioL-Ital"/>
@@ -50,19 +43,20 @@
           <w:szCs w:val="24"/>
           <w:lang w:val="en-US"/>
         </w:rPr>
-        <w:t xml:space="preserve">Andreas </w:t>
-      </w:r>
-      <w:proofErr w:type="spellStart"/>
-      <w:r>
+        <w:t>Andreas Bitzilis, Christos Grigoriou and Dimos Zikos</w:t>
+      </w:r>
+    </w:p>
+    <w:p>
+      <w:pPr>
+        <w:pStyle w:val="Normal"/>
+        <w:jc w:val="both"/>
         <w:rPr>
           <w:rFonts w:cs="URWPalladioL-Ital"/>
           <w:sz w:val="24"/>
           <w:szCs w:val="24"/>
           <w:lang w:val="en-US"/>
         </w:rPr>
-        <w:t>Bitzilis</w:t>
-      </w:r>
-      <w:proofErr w:type="spellEnd"/>
+      </w:pPr>
       <w:r>
         <w:rPr>
           <w:rFonts w:cs="URWPalladioL-Ital"/>
@@ -70,66 +64,26 @@
           <w:szCs w:val="24"/>
           <w:lang w:val="en-US"/>
         </w:rPr>
-        <w:t>, Christos Grigoriou and Dimos Zikos</w:t>
-      </w:r>
-    </w:p>
-    <w:p>
-      <w:pPr>
-        <w:jc w:val="both"/>
-        <w:rPr>
-          <w:rFonts w:cs="URWPalladioL-Ital"/>
-          <w:sz w:val="24"/>
-          <w:szCs w:val="24"/>
-          <w:lang w:val="en-US"/>
-        </w:rPr>
-      </w:pPr>
-      <w:r>
-        <w:rPr>
-          <w:rFonts w:cs="URWPalladioL-Ital"/>
-          <w:sz w:val="24"/>
-          <w:szCs w:val="24"/>
-          <w:lang w:val="en-US"/>
-        </w:rPr>
-        <w:t>September</w:t>
-      </w:r>
-      <w:r>
-        <w:rPr>
-          <w:rFonts w:cs="URWPalladioL-Ital"/>
-          <w:sz w:val="24"/>
-          <w:szCs w:val="24"/>
-          <w:lang w:val="en-US"/>
-        </w:rPr>
-        <w:t xml:space="preserve"> </w:t>
-      </w:r>
-      <w:r>
-        <w:rPr>
-          <w:rFonts w:cs="URWPalladioL-Ital"/>
-          <w:sz w:val="24"/>
-          <w:szCs w:val="24"/>
-          <w:lang w:val="en-US"/>
-        </w:rPr>
-        <w:t>12</w:t>
-      </w:r>
-      <w:r>
-        <w:rPr>
-          <w:rFonts w:cs="URWPalladioL-Ital"/>
-          <w:sz w:val="24"/>
-          <w:szCs w:val="24"/>
-          <w:lang w:val="en-US"/>
-        </w:rPr>
-        <w:t>, 2016</w:t>
-      </w:r>
-    </w:p>
-    <w:p>
-      <w:pPr>
-        <w:jc w:val="both"/>
-        <w:rPr>
-          <w:lang w:val="en-US"/>
-        </w:rPr>
-      </w:pPr>
-    </w:p>
-    <w:p>
-      <w:pPr>
+        <w:t>September 12, 2016</w:t>
+      </w:r>
+    </w:p>
+    <w:p>
+      <w:pPr>
+        <w:pStyle w:val="Normal"/>
+        <w:jc w:val="both"/>
+        <w:rPr>
+          <w:lang w:val="en-US"/>
+        </w:rPr>
+      </w:pPr>
+      <w:r>
+        <w:rPr>
+          <w:lang w:val="en-US"/>
+        </w:rPr>
+      </w:r>
+    </w:p>
+    <w:p>
+      <w:pPr>
+        <w:pStyle w:val="Normal"/>
         <w:jc w:val="both"/>
         <w:rPr>
           <w:lang w:val="en-US"/>
@@ -144,187 +98,97 @@
     </w:p>
     <w:p>
       <w:pPr>
-        <w:jc w:val="both"/>
-        <w:rPr>
-          <w:color w:val="FF0000"/>
-          <w:lang w:val="en-US"/>
-        </w:rPr>
-      </w:pPr>
-      <w:r>
-        <w:rPr>
-          <w:lang w:val="en-US"/>
-        </w:rPr>
-        <w:t>Our implementation produces the</w:t>
-      </w:r>
-      <w:r>
-        <w:rPr>
-          <w:lang w:val="en-US"/>
-        </w:rPr>
-        <w:t xml:space="preserve"> expected results on all input-output file pairs, </w:t>
-      </w:r>
-      <w:r>
-        <w:rPr>
-          <w:color w:val="FF0000"/>
-          <w:lang w:val="en-US"/>
-        </w:rPr>
-        <w:t xml:space="preserve">except </w:t>
-      </w:r>
-      <w:r>
-        <w:rPr>
-          <w:color w:val="FF0000"/>
-          <w:lang w:val="en-US"/>
-        </w:rPr>
-        <w:t>sloterm</w:t>
-      </w:r>
-      <w:r>
-        <w:rPr>
-          <w:color w:val="FF0000"/>
-          <w:lang w:val="en-US"/>
-        </w:rPr>
-        <w:t xml:space="preserve">eier-23-tsp.txt, where our code </w:t>
-      </w:r>
-      <w:r>
-        <w:rPr>
-          <w:color w:val="FF0000"/>
-          <w:lang w:val="en-US"/>
-        </w:rPr>
-        <w:t>reports distance 2.531 as the shortest distance. This may be because</w:t>
-      </w:r>
-      <w:r>
-        <w:rPr>
-          <w:color w:val="FF0000"/>
-          <w:lang w:val="en-US"/>
-        </w:rPr>
-        <w:t xml:space="preserve"> </w:t>
-      </w:r>
-      <w:r>
-        <w:rPr>
-          <w:color w:val="FF0000"/>
-          <w:lang w:val="en-US"/>
-        </w:rPr>
-        <w:t>of rounding errors, or differen</w:t>
-      </w:r>
-      <w:r>
-        <w:rPr>
-          <w:color w:val="FF0000"/>
-          <w:lang w:val="en-US"/>
-        </w:rPr>
-        <w:t>ces between float and double on various machines.</w:t>
-      </w:r>
-    </w:p>
-    <w:p>
-      <w:pPr>
-        <w:jc w:val="both"/>
-        <w:rPr>
-          <w:lang w:val="en-US"/>
-        </w:rPr>
-      </w:pPr>
-      <w:r>
-        <w:rPr>
-          <w:lang w:val="en-US"/>
-        </w:rPr>
-        <w:t>The following table shows the c</w:t>
-      </w:r>
-      <w:r>
-        <w:rPr>
-          <w:lang w:val="en-US"/>
-        </w:rPr>
-        <w:t xml:space="preserve">losest pairs in the input files </w:t>
-      </w:r>
-      <w:proofErr w:type="spellStart"/>
-      <w:proofErr w:type="gramStart"/>
-      <w:r>
-        <w:rPr>
-          <w:lang w:val="en-US"/>
-        </w:rPr>
-        <w:t>wc</w:t>
-      </w:r>
-      <w:proofErr w:type="spellEnd"/>
-      <w:r>
-        <w:rPr>
-          <w:lang w:val="en-US"/>
-        </w:rPr>
-        <w:t>-</w:t>
-      </w:r>
-      <w:proofErr w:type="gramEnd"/>
-      <w:r>
-        <w:rPr>
-          <w:lang w:val="en-US"/>
-        </w:rPr>
-        <w:t xml:space="preserve">instance-*.txt. Here </w:t>
-      </w:r>
-      <w:proofErr w:type="spellStart"/>
-      <w:r>
-        <w:rPr>
-          <w:lang w:val="en-US"/>
-        </w:rPr>
-        <w:t>n</w:t>
-      </w:r>
-      <w:proofErr w:type="spellEnd"/>
-      <w:r>
-        <w:rPr>
-          <w:lang w:val="en-US"/>
-        </w:rPr>
-        <w:t xml:space="preserve"> denotes the number of points in the</w:t>
-      </w:r>
-      <w:r>
-        <w:rPr>
-          <w:lang w:val="en-US"/>
-        </w:rPr>
-        <w:t xml:space="preserve"> </w:t>
-      </w:r>
-      <w:r>
-        <w:rPr>
-          <w:lang w:val="en-US"/>
-        </w:rPr>
-        <w:t>input, and (u, v) denotes a closest pair of points at</w:t>
-      </w:r>
-      <w:r>
-        <w:rPr>
-          <w:lang w:val="en-US"/>
-        </w:rPr>
-        <w:t xml:space="preserve"> </w:t>
-      </w:r>
-      <w:r>
-        <w:rPr>
-          <w:lang w:val="en-US"/>
-        </w:rPr>
-        <w:t>distance d.</w:t>
-      </w:r>
-    </w:p>
-    <w:p>
-      <w:pPr>
+        <w:pStyle w:val="Normal"/>
+        <w:jc w:val="both"/>
+        <w:rPr/>
+      </w:pPr>
+      <w:r>
+        <w:rPr>
+          <w:lang w:val="en-US"/>
+        </w:rPr>
+        <w:t>Our implementation produces the expected results on all input-output file pairs.</w:t>
+      </w:r>
+    </w:p>
+    <w:p>
+      <w:pPr>
+        <w:pStyle w:val="Normal"/>
+        <w:jc w:val="both"/>
+        <w:rPr/>
+      </w:pPr>
+      <w:r>
+        <w:rPr>
+          <w:lang w:val="en-US"/>
+        </w:rPr>
+        <w:t>The following table shows the closest pairs in the input files wc-instance-</w:t>
+      </w:r>
+      <w:r>
+        <w:rPr>
+          <w:lang w:val="en-US"/>
+        </w:rPr>
+        <w:t>14</w:t>
+      </w:r>
+      <w:r>
+        <w:rPr>
+          <w:lang w:val="en-US"/>
+        </w:rPr>
+        <w:t>.txt. Here n denotes the number of points in the input, and (u, v) denotes a closest pair of points at distance d.</w:t>
+      </w:r>
+    </w:p>
+    <w:p>
+      <w:pPr>
+        <w:pStyle w:val="Normal"/>
         <w:jc w:val="both"/>
         <w:rPr>
           <w:lang w:val="en-US"/>
         </w:rPr>
       </w:pPr>
       <w:bookmarkStart w:id="0" w:name="_GoBack"/>
-      <w:bookmarkEnd w:id="0"/>
+      <w:bookmarkStart w:id="1" w:name="_GoBack"/>
+      <w:bookmarkEnd w:id="1"/>
+      <w:r>
+        <w:rPr>
+          <w:lang w:val="en-US"/>
+        </w:rPr>
+      </w:r>
     </w:p>
     <w:tbl>
       <w:tblPr>
         <w:tblStyle w:val="TableGrid"/>
-        <w:tblW w:w="0" w:type="auto"/>
-        <w:tblLook w:val="04A0" w:firstRow="1" w:lastRow="0" w:firstColumn="1" w:lastColumn="0" w:noHBand="0" w:noVBand="1"/>
+        <w:tblW w:w="2263" w:type="dxa"/>
+        <w:jc w:val="left"/>
+        <w:tblInd w:w="0" w:type="dxa"/>
+        <w:tblCellMar>
+          <w:top w:w="0" w:type="dxa"/>
+          <w:left w:w="108" w:type="dxa"/>
+          <w:bottom w:w="0" w:type="dxa"/>
+          <w:right w:w="108" w:type="dxa"/>
+        </w:tblCellMar>
+        <w:tblLook w:val="04a0" w:noVBand="1" w:noHBand="0" w:lastColumn="0" w:firstColumn="1" w:lastRow="0" w:firstRow="1"/>
       </w:tblPr>
       <w:tblGrid>
         <w:gridCol w:w="565"/>
         <w:gridCol w:w="565"/>
-        <w:gridCol w:w="565"/>
-        <w:gridCol w:w="565"/>
+        <w:gridCol w:w="670"/>
+        <w:gridCol w:w="463"/>
       </w:tblGrid>
       <w:tr>
         <w:trPr>
-          <w:trHeight w:val="282"/>
+          <w:trHeight w:val="282" w:hRule="atLeast"/>
         </w:trPr>
         <w:tc>
           <w:tcPr>
             <w:tcW w:w="565" w:type="dxa"/>
+            <w:tcBorders/>
+            <w:shd w:fill="auto" w:val="clear"/>
+            <w:tcMar>
+              <w:left w:w="108" w:type="dxa"/>
+            </w:tcMar>
             <w:vAlign w:val="center"/>
           </w:tcPr>
           <w:p>
             <w:pPr>
+              <w:pStyle w:val="Normal"/>
+              <w:spacing w:lineRule="auto" w:line="240" w:before="0" w:after="0"/>
               <w:jc w:val="center"/>
               <w:rPr>
                 <w:lang w:val="en-US"/>
@@ -341,10 +205,17 @@
         <w:tc>
           <w:tcPr>
             <w:tcW w:w="565" w:type="dxa"/>
+            <w:tcBorders/>
+            <w:shd w:fill="auto" w:val="clear"/>
+            <w:tcMar>
+              <w:left w:w="108" w:type="dxa"/>
+            </w:tcMar>
             <w:vAlign w:val="center"/>
           </w:tcPr>
           <w:p>
             <w:pPr>
+              <w:pStyle w:val="Normal"/>
+              <w:spacing w:lineRule="auto" w:line="240" w:before="0" w:after="0"/>
               <w:jc w:val="center"/>
               <w:rPr>
                 <w:lang w:val="en-US"/>
@@ -360,11 +231,18 @@
         </w:tc>
         <w:tc>
           <w:tcPr>
-            <w:tcW w:w="565" w:type="dxa"/>
+            <w:tcW w:w="670" w:type="dxa"/>
+            <w:tcBorders/>
+            <w:shd w:fill="auto" w:val="clear"/>
+            <w:tcMar>
+              <w:left w:w="108" w:type="dxa"/>
+            </w:tcMar>
             <w:vAlign w:val="center"/>
           </w:tcPr>
           <w:p>
             <w:pPr>
+              <w:pStyle w:val="Normal"/>
+              <w:spacing w:lineRule="auto" w:line="240" w:before="0" w:after="0"/>
               <w:jc w:val="center"/>
               <w:rPr>
                 <w:lang w:val="en-US"/>
@@ -380,15 +258,20 @@
         </w:tc>
         <w:tc>
           <w:tcPr>
-            <w:tcW w:w="565" w:type="dxa"/>
+            <w:tcW w:w="463" w:type="dxa"/>
+            <w:tcBorders/>
+            <w:shd w:fill="auto" w:val="clear"/>
+            <w:tcMar>
+              <w:left w:w="108" w:type="dxa"/>
+            </w:tcMar>
             <w:vAlign w:val="center"/>
           </w:tcPr>
           <w:p>
             <w:pPr>
+              <w:pStyle w:val="Normal"/>
+              <w:spacing w:lineRule="auto" w:line="240" w:before="0" w:after="0"/>
               <w:jc w:val="center"/>
-              <w:rPr>
-                <w:lang w:val="en-US"/>
-              </w:rPr>
+              <w:rPr/>
             </w:pPr>
             <w:r>
               <w:rPr>
@@ -401,55 +284,163 @@
       </w:tr>
       <w:tr>
         <w:trPr>
-          <w:trHeight w:val="282"/>
+          <w:trHeight w:val="282" w:hRule="atLeast"/>
         </w:trPr>
         <w:tc>
           <w:tcPr>
             <w:tcW w:w="565" w:type="dxa"/>
+            <w:tcBorders/>
+            <w:shd w:fill="auto" w:val="clear"/>
+            <w:tcMar>
+              <w:left w:w="108" w:type="dxa"/>
+            </w:tcMar>
             <w:vAlign w:val="center"/>
           </w:tcPr>
           <w:p>
             <w:pPr>
+              <w:pStyle w:val="Normal"/>
+              <w:spacing w:lineRule="auto" w:line="240" w:before="0" w:after="0"/>
               <w:jc w:val="center"/>
-              <w:rPr>
-                <w:lang w:val="en-US"/>
-              </w:rPr>
+              <w:rPr/>
             </w:pPr>
             <w:r>
               <w:rPr>
                 <w:lang w:val="en-US"/>
               </w:rPr>
-              <w:t>2</w:t>
+              <w:t>14</w:t>
             </w:r>
           </w:p>
         </w:tc>
         <w:tc>
           <w:tcPr>
             <w:tcW w:w="565" w:type="dxa"/>
+            <w:tcBorders/>
+            <w:shd w:fill="auto" w:val="clear"/>
+            <w:tcMar>
+              <w:left w:w="108" w:type="dxa"/>
+            </w:tcMar>
             <w:vAlign w:val="center"/>
           </w:tcPr>
           <w:p>
             <w:pPr>
+              <w:pStyle w:val="Normal"/>
+              <w:spacing w:lineRule="auto" w:line="240" w:before="0" w:after="0"/>
               <w:jc w:val="center"/>
-              <w:rPr>
-                <w:lang w:val="en-US"/>
-              </w:rPr>
+              <w:rPr/>
             </w:pPr>
             <w:r>
               <w:rPr>
                 <w:lang w:val="en-US"/>
               </w:rPr>
-              <w:t>0</w:t>
+              <w:t>(-0.5, 0.0)</w:t>
+            </w:r>
+          </w:p>
+        </w:tc>
+        <w:tc>
+          <w:tcPr>
+            <w:tcW w:w="670" w:type="dxa"/>
+            <w:tcBorders/>
+            <w:shd w:fill="auto" w:val="clear"/>
+            <w:tcMar>
+              <w:left w:w="108" w:type="dxa"/>
+            </w:tcMar>
+            <w:vAlign w:val="center"/>
+          </w:tcPr>
+          <w:p>
+            <w:pPr>
+              <w:pStyle w:val="Normal"/>
+              <w:spacing w:lineRule="auto" w:line="240" w:before="0" w:after="0"/>
+              <w:jc w:val="center"/>
+              <w:rPr/>
+            </w:pPr>
+            <w:r>
+              <w:rPr>
+                <w:lang w:val="en-US"/>
+              </w:rPr>
+              <w:t>(</w:t>
+            </w:r>
+            <w:r>
+              <w:rPr>
+                <w:lang w:val="en-US"/>
+              </w:rPr>
+              <w:t>-</w:t>
+            </w:r>
+            <w:r>
+              <w:rPr>
+                <w:lang w:val="en-US"/>
+              </w:rPr>
+              <w:t>0.125,   3.0)</w:t>
+            </w:r>
+          </w:p>
+        </w:tc>
+        <w:tc>
+          <w:tcPr>
+            <w:tcW w:w="463" w:type="dxa"/>
+            <w:tcBorders/>
+            <w:shd w:fill="auto" w:val="clear"/>
+            <w:tcMar>
+              <w:left w:w="108" w:type="dxa"/>
+            </w:tcMar>
+            <w:vAlign w:val="center"/>
+          </w:tcPr>
+          <w:p>
+            <w:pPr>
+              <w:pStyle w:val="Normal"/>
+              <w:spacing w:lineRule="auto" w:line="240" w:before="0" w:after="0"/>
+              <w:jc w:val="center"/>
+              <w:rPr/>
+            </w:pPr>
+            <w:r>
+              <w:rPr>
+                <w:lang w:val="en-US"/>
+              </w:rPr>
+              <w:t>3.0234</w:t>
+            </w:r>
+          </w:p>
+        </w:tc>
+      </w:tr>
+      <w:tr>
+        <w:trPr>
+          <w:trHeight w:val="282" w:hRule="atLeast"/>
+        </w:trPr>
+        <w:tc>
+          <w:tcPr>
+            <w:tcW w:w="565" w:type="dxa"/>
+            <w:tcBorders/>
+            <w:shd w:fill="auto" w:val="clear"/>
+            <w:tcMar>
+              <w:left w:w="108" w:type="dxa"/>
+            </w:tcMar>
+            <w:vAlign w:val="center"/>
+          </w:tcPr>
+          <w:p>
+            <w:pPr>
+              <w:pStyle w:val="Normal"/>
+              <w:spacing w:lineRule="auto" w:line="240" w:before="0" w:after="0"/>
+              <w:jc w:val="center"/>
+              <w:rPr>
+                <w:lang w:val="en-US"/>
+              </w:rPr>
+            </w:pPr>
+            <w:r>
+              <w:rPr/>
             </w:r>
           </w:p>
         </w:tc>
         <w:tc>
           <w:tcPr>
             <w:tcW w:w="565" w:type="dxa"/>
+            <w:tcBorders/>
+            <w:shd w:fill="auto" w:val="clear"/>
+            <w:tcMar>
+              <w:left w:w="108" w:type="dxa"/>
+            </w:tcMar>
             <w:vAlign w:val="center"/>
           </w:tcPr>
           <w:p>
             <w:pPr>
+              <w:pStyle w:val="Normal"/>
+              <w:spacing w:lineRule="auto" w:line="240" w:before="0" w:after="0"/>
               <w:jc w:val="center"/>
               <w:rPr>
                 <w:lang w:val="en-US"/>
@@ -459,17 +450,23 @@
               <w:rPr>
                 <w:lang w:val="en-US"/>
               </w:rPr>
-              <w:t>1</w:t>
             </w:r>
           </w:p>
         </w:tc>
         <w:tc>
           <w:tcPr>
-            <w:tcW w:w="565" w:type="dxa"/>
+            <w:tcW w:w="670" w:type="dxa"/>
+            <w:tcBorders/>
+            <w:shd w:fill="auto" w:val="clear"/>
+            <w:tcMar>
+              <w:left w:w="108" w:type="dxa"/>
+            </w:tcMar>
             <w:vAlign w:val="center"/>
           </w:tcPr>
           <w:p>
             <w:pPr>
+              <w:pStyle w:val="Normal"/>
+              <w:spacing w:lineRule="auto" w:line="240" w:before="0" w:after="0"/>
               <w:jc w:val="center"/>
               <w:rPr>
                 <w:lang w:val="en-US"/>
@@ -479,89 +476,55 @@
               <w:rPr>
                 <w:lang w:val="en-US"/>
               </w:rPr>
-              <w:t>1</w:t>
-            </w:r>
-          </w:p>
-        </w:tc>
-      </w:tr>
-      <w:tr>
-        <w:trPr>
-          <w:trHeight w:val="282"/>
-        </w:trPr>
-        <w:tc>
-          <w:tcPr>
-            <w:tcW w:w="565" w:type="dxa"/>
-            <w:vAlign w:val="center"/>
-          </w:tcPr>
-          <w:p>
-            <w:pPr>
-              <w:jc w:val="center"/>
-              <w:rPr>
-                <w:lang w:val="en-US"/>
-              </w:rPr>
-            </w:pPr>
-            <w:r>
-              <w:rPr>
-                <w:lang w:val="en-US"/>
-              </w:rPr>
-              <w:t>…</w:t>
             </w:r>
           </w:p>
         </w:tc>
         <w:tc>
           <w:tcPr>
-            <w:tcW w:w="565" w:type="dxa"/>
+            <w:tcW w:w="463" w:type="dxa"/>
+            <w:tcBorders/>
+            <w:shd w:fill="auto" w:val="clear"/>
+            <w:tcMar>
+              <w:left w:w="108" w:type="dxa"/>
+            </w:tcMar>
             <w:vAlign w:val="center"/>
           </w:tcPr>
           <w:p>
             <w:pPr>
+              <w:pStyle w:val="Normal"/>
+              <w:spacing w:lineRule="auto" w:line="240" w:before="0" w:after="0"/>
               <w:jc w:val="center"/>
               <w:rPr>
                 <w:lang w:val="en-US"/>
               </w:rPr>
             </w:pPr>
-          </w:p>
-        </w:tc>
-        <w:tc>
-          <w:tcPr>
-            <w:tcW w:w="565" w:type="dxa"/>
-            <w:vAlign w:val="center"/>
-          </w:tcPr>
-          <w:p>
-            <w:pPr>
-              <w:jc w:val="center"/>
-              <w:rPr>
-                <w:lang w:val="en-US"/>
-              </w:rPr>
-            </w:pPr>
-          </w:p>
-        </w:tc>
-        <w:tc>
-          <w:tcPr>
-            <w:tcW w:w="565" w:type="dxa"/>
-            <w:vAlign w:val="center"/>
-          </w:tcPr>
-          <w:p>
-            <w:pPr>
-              <w:jc w:val="center"/>
-              <w:rPr>
-                <w:lang w:val="en-US"/>
-              </w:rPr>
-            </w:pPr>
+            <w:r>
+              <w:rPr>
+                <w:lang w:val="en-US"/>
+              </w:rPr>
+            </w:r>
           </w:p>
         </w:tc>
       </w:tr>
     </w:tbl>
     <w:p>
       <w:pPr>
-        <w:jc w:val="both"/>
-        <w:rPr>
-          <w:lang w:val="en-US"/>
-        </w:rPr>
-      </w:pPr>
-    </w:p>
-    <w:p>
-      <w:pPr>
+        <w:pStyle w:val="Normal"/>
+        <w:jc w:val="both"/>
+        <w:rPr>
+          <w:lang w:val="en-US"/>
+        </w:rPr>
+      </w:pPr>
+      <w:r>
+        <w:rPr>
+          <w:lang w:val="en-US"/>
+        </w:rPr>
+        <w:tab/>
+      </w:r>
+    </w:p>
+    <w:p>
+      <w:pPr>
+        <w:pStyle w:val="Normal"/>
         <w:jc w:val="both"/>
         <w:rPr>
           <w:lang w:val="en-US"/>
@@ -576,55 +539,17 @@
     </w:p>
     <w:p>
       <w:pPr>
-        <w:jc w:val="both"/>
-        <w:rPr>
-          <w:lang w:val="en-US"/>
-        </w:rPr>
-      </w:pPr>
-      <w:r>
-        <w:rPr>
-          <w:lang w:val="en-US"/>
-        </w:rPr>
-        <w:t>We resort by y-coor</w:t>
-      </w:r>
-      <w:r>
-        <w:rPr>
-          <w:lang w:val="en-US"/>
-        </w:rPr>
-        <w:t xml:space="preserve">dinates in each recursive step. </w:t>
-      </w:r>
-      <w:r>
-        <w:rPr>
-          <w:lang w:val="en-US"/>
-        </w:rPr>
-        <w:t>For the com</w:t>
-      </w:r>
-      <w:r>
-        <w:rPr>
-          <w:lang w:val="en-US"/>
-        </w:rPr>
-        <w:t xml:space="preserve">parison of points close to </w:t>
-      </w:r>
-      <w:proofErr w:type="spellStart"/>
-      <w:r>
-        <w:rPr>
-          <w:lang w:val="en-US"/>
-        </w:rPr>
-        <w:t>s in</w:t>
-      </w:r>
-      <w:proofErr w:type="spellEnd"/>
-      <w:r>
-        <w:rPr>
-          <w:lang w:val="en-US"/>
-        </w:rPr>
-        <w:t xml:space="preserve"> </w:t>
-      </w:r>
-      <w:proofErr w:type="spellStart"/>
-      <w:r>
-        <w:rPr>
-          <w:lang w:val="en-US"/>
-        </w:rPr>
-        <w:t>S</w:t>
+        <w:pStyle w:val="Normal"/>
+        <w:jc w:val="both"/>
+        <w:rPr>
+          <w:lang w:val="en-US"/>
+        </w:rPr>
+      </w:pPr>
+      <w:r>
+        <w:rPr>
+          <w:lang w:val="en-US"/>
+        </w:rPr>
+        <w:t>We resort by y-coordinates in each recursive step. For the comparison of points close to s in S</w:t>
       </w:r>
       <w:r>
         <w:rPr>
@@ -633,210 +558,331 @@
         </w:rPr>
         <w:t>y</w:t>
       </w:r>
-      <w:proofErr w:type="spellEnd"/>
-      <w:r>
-        <w:rPr>
-          <w:lang w:val="en-US"/>
-        </w:rPr>
-        <w:t xml:space="preserve"> we inspect 15 points, </w:t>
-      </w:r>
-      <w:r>
-        <w:rPr>
-          <w:lang w:val="en-US"/>
-        </w:rPr>
-        <w:t>as explained (5.10) of Kleinber</w:t>
-      </w:r>
-      <w:r>
-        <w:rPr>
-          <w:lang w:val="en-US"/>
-        </w:rPr>
-        <w:t xml:space="preserve">g and Tardos, Algorithm Design, </w:t>
-      </w:r>
-      <w:r>
-        <w:rPr>
-          <w:lang w:val="en-US"/>
-        </w:rPr>
-        <w:t>Addison–Wesley 2008. Here is the corresponding part of our code:</w:t>
-      </w:r>
-    </w:p>
-    <w:p>
-      <w:pPr>
+      <w:r>
+        <w:rPr>
+          <w:lang w:val="en-US"/>
+        </w:rPr>
+        <w:t xml:space="preserve"> we inspect 15 points, as explained (5.10) of Kleinberg and Tardos, Algorithm Design, Addison–Wesley 2008. Here is the corresponding part of our code:</w:t>
+      </w:r>
+    </w:p>
+    <w:p>
+      <w:pPr>
+        <w:pStyle w:val="Normal"/>
         <w:ind w:firstLine="720"/>
         <w:jc w:val="both"/>
-        <w:rPr>
-          <w:lang w:val="en-US"/>
-        </w:rPr>
-      </w:pPr>
-      <w:proofErr w:type="gramStart"/>
-      <w:r>
-        <w:rPr>
-          <w:lang w:val="en-US"/>
-        </w:rPr>
-        <w:t>min</w:t>
-      </w:r>
-      <w:proofErr w:type="gramEnd"/>
-      <w:r>
-        <w:rPr>
-          <w:lang w:val="en-US"/>
-        </w:rPr>
-        <w:t xml:space="preserve"> = [...]</w:t>
-      </w:r>
-    </w:p>
-    <w:p>
-      <w:pPr>
+        <w:rPr/>
+      </w:pPr>
+      <w:r>
+        <w:rPr>
+          <w:lang w:val="en-US"/>
+        </w:rPr>
+        <w:t xml:space="preserve">min = </w:t>
+      </w:r>
+      <w:r>
+        <w:rPr>
+          <w:lang w:val="en-US"/>
+        </w:rPr>
+        <w:t>Double.MAX_VALUE;</w:t>
+      </w:r>
+    </w:p>
+    <w:p>
+      <w:pPr>
+        <w:pStyle w:val="Normal"/>
+        <w:ind w:firstLine="720"/>
+        <w:jc w:val="both"/>
+        <w:rPr/>
+      </w:pPr>
+      <w:r>
+        <w:rPr>
+          <w:lang w:val="en-US"/>
+        </w:rPr>
+        <w:t>c</w:t>
+      </w:r>
+      <w:r>
+        <w:rPr>
+          <w:lang w:val="en-US"/>
+        </w:rPr>
+        <w:t>ount ;</w:t>
+      </w:r>
+    </w:p>
+    <w:p>
+      <w:pPr>
+        <w:pStyle w:val="Normal"/>
         <w:ind w:left="720" w:firstLine="720"/>
         <w:jc w:val="both"/>
-        <w:rPr>
-          <w:lang w:val="en-US"/>
-        </w:rPr>
-      </w:pPr>
-      <w:proofErr w:type="gramStart"/>
-      <w:r>
-        <w:rPr>
-          <w:lang w:val="en-US"/>
-        </w:rPr>
-        <w:t>for</w:t>
-      </w:r>
-      <w:proofErr w:type="gramEnd"/>
-      <w:r>
-        <w:rPr>
-          <w:lang w:val="en-US"/>
-        </w:rPr>
-        <w:t xml:space="preserve"> (s [...]</w:t>
-      </w:r>
-    </w:p>
-    <w:p>
-      <w:pPr>
+        <w:rPr/>
+      </w:pPr>
+      <w:r>
+        <w:rPr>
+          <w:lang w:val="en-US"/>
+        </w:rPr>
+        <w:t>for (</w:t>
+      </w:r>
+      <w:r>
+        <w:rPr>
+          <w:lang w:val="en-US"/>
+        </w:rPr>
+        <w:t>Point s : Sy)</w:t>
+      </w:r>
+    </w:p>
+    <w:p>
+      <w:pPr>
+        <w:pStyle w:val="Normal"/>
+        <w:ind w:left="720" w:firstLine="720"/>
+        <w:jc w:val="both"/>
+        <w:rPr/>
+      </w:pPr>
+      <w:r>
+        <w:rPr>
+          <w:lang w:val="en-US"/>
+        </w:rPr>
+        <w:tab/>
+        <w:t>count = 0;</w:t>
+      </w:r>
+    </w:p>
+    <w:p>
+      <w:pPr>
+        <w:pStyle w:val="Normal"/>
         <w:ind w:left="1440" w:firstLine="720"/>
         <w:jc w:val="both"/>
-        <w:rPr>
-          <w:lang w:val="en-US"/>
-        </w:rPr>
-      </w:pPr>
-      <w:proofErr w:type="gramStart"/>
-      <w:r>
-        <w:rPr>
-          <w:lang w:val="en-US"/>
-        </w:rPr>
-        <w:t>for</w:t>
-      </w:r>
-      <w:proofErr w:type="gramEnd"/>
-      <w:r>
-        <w:rPr>
-          <w:lang w:val="en-US"/>
-        </w:rPr>
-        <w:t xml:space="preserve"> [...]</w:t>
-      </w:r>
-    </w:p>
-    <w:p>
-      <w:pPr>
+        <w:rPr/>
+      </w:pPr>
+      <w:r>
+        <w:rPr>
+          <w:lang w:val="en-US"/>
+        </w:rPr>
+        <w:t>for [</w:t>
+      </w:r>
+      <w:r>
+        <w:rPr>
+          <w:lang w:val="en-US"/>
+        </w:rPr>
+        <w:t>int I = 0 ; I &lt; Sy.length; i++</w:t>
+      </w:r>
+      <w:r>
+        <w:rPr>
+          <w:lang w:val="en-US"/>
+        </w:rPr>
+        <w:t>]</w:t>
+      </w:r>
+    </w:p>
+    <w:p>
+      <w:pPr>
+        <w:pStyle w:val="Normal"/>
+        <w:ind w:left="1440" w:firstLine="720"/>
+        <w:jc w:val="both"/>
+        <w:rPr/>
+      </w:pPr>
+      <w:r>
+        <w:rPr>
+          <w:lang w:val="en-US"/>
+        </w:rPr>
+        <w:tab/>
+      </w:r>
+      <w:r>
+        <w:rPr>
+          <w:lang w:val="en-US"/>
+        </w:rPr>
+        <w:t>if(count++ &gt; 16)</w:t>
+      </w:r>
+    </w:p>
+    <w:p>
+      <w:pPr>
+        <w:pStyle w:val="Normal"/>
+        <w:ind w:left="1440" w:firstLine="720"/>
+        <w:jc w:val="both"/>
+        <w:rPr/>
+      </w:pPr>
+      <w:r>
+        <w:rPr>
+          <w:lang w:val="en-US"/>
+        </w:rPr>
+        <w:tab/>
+        <w:tab/>
+        <w:t>break;</w:t>
+      </w:r>
+    </w:p>
+    <w:p>
+      <w:pPr>
+        <w:pStyle w:val="Normal"/>
         <w:ind w:left="2160" w:firstLine="720"/>
         <w:jc w:val="both"/>
-        <w:rPr>
-          <w:lang w:val="en-US"/>
-        </w:rPr>
-      </w:pPr>
-      <w:proofErr w:type="gramStart"/>
-      <w:r>
-        <w:rPr>
-          <w:lang w:val="en-US"/>
-        </w:rPr>
-        <w:t>if</w:t>
-      </w:r>
-      <w:proofErr w:type="gramEnd"/>
-      <w:r>
-        <w:rPr>
-          <w:lang w:val="en-US"/>
-        </w:rPr>
-        <w:t xml:space="preserve"> (</w:t>
-      </w:r>
-      <w:proofErr w:type="spellStart"/>
-      <w:r>
-        <w:rPr>
-          <w:lang w:val="en-US"/>
-        </w:rPr>
-        <w:t>x.distance</w:t>
-      </w:r>
-      <w:proofErr w:type="spellEnd"/>
-      <w:r>
-        <w:rPr>
-          <w:lang w:val="en-US"/>
-        </w:rPr>
-        <w:t>(...) &lt; min) [...]</w:t>
-      </w:r>
-    </w:p>
-    <w:p>
-      <w:pPr>
-        <w:jc w:val="both"/>
-        <w:rPr>
-          <w:lang w:val="en-US"/>
-        </w:rPr>
-      </w:pPr>
-      <w:r>
-        <w:rPr>
-          <w:lang w:val="en-US"/>
-        </w:rPr>
-        <w:t xml:space="preserve">Our running time is </w:t>
-      </w:r>
-      <w:proofErr w:type="gramStart"/>
-      <w:r>
-        <w:rPr>
-          <w:lang w:val="en-US"/>
-        </w:rPr>
-        <w:t>O(</w:t>
-      </w:r>
-      <w:proofErr w:type="gramEnd"/>
-      <w:r>
-        <w:rPr>
-          <w:lang w:val="en-US"/>
-        </w:rPr>
-        <w:t>………</w:t>
-      </w:r>
-      <w:r>
-        <w:rPr>
-          <w:lang w:val="en-US"/>
-        </w:rPr>
-        <w:t>) for n points.</w:t>
+        <w:rPr/>
+      </w:pPr>
+      <w:r>
+        <w:rPr>
+          <w:lang w:val="en-US"/>
+        </w:rPr>
+        <w:t>if (</w:t>
+      </w:r>
+      <w:r>
+        <w:rPr>
+          <w:lang w:val="en-US"/>
+        </w:rPr>
+        <w:t>s</w:t>
+      </w:r>
+      <w:r>
+        <w:rPr>
+          <w:lang w:val="en-US"/>
+        </w:rPr>
+        <w:t>.distance(</w:t>
+      </w:r>
+      <w:r>
+        <w:rPr>
+          <w:lang w:val="en-US"/>
+        </w:rPr>
+        <w:t>Sy[i]</w:t>
+      </w:r>
+      <w:r>
+        <w:rPr>
+          <w:lang w:val="en-US"/>
+        </w:rPr>
+        <w:t xml:space="preserve">) &lt; min) </w:t>
+      </w:r>
+    </w:p>
+    <w:p>
+      <w:pPr>
+        <w:pStyle w:val="Normal"/>
+        <w:ind w:left="2160" w:firstLine="720"/>
+        <w:jc w:val="both"/>
+        <w:rPr/>
+      </w:pPr>
+      <w:r>
+        <w:rPr>
+          <w:lang w:val="en-US"/>
+        </w:rPr>
+        <w:tab/>
+      </w:r>
+      <w:r>
+        <w:rPr>
+          <w:lang w:val="en-US"/>
+        </w:rPr>
+        <w:t>min = s.distance(S[i]);</w:t>
+      </w:r>
+    </w:p>
+    <w:p>
+      <w:pPr>
+        <w:pStyle w:val="Normal"/>
+        <w:spacing w:before="0" w:after="160"/>
+        <w:jc w:val="both"/>
+        <w:rPr/>
+      </w:pPr>
+      <w:r>
+        <w:rPr>
+          <w:lang w:val="en-US"/>
+        </w:rPr>
+        <w:t xml:space="preserve">We combine the information from the recursive calls in linearithmic time instead of linear, thus the relation has the form of , T(N) = 2T(N/2) + cNlogN. </w:t>
+      </w:r>
+      <w:r>
+        <w:rPr>
+          <w:lang w:val="en-US"/>
+        </w:rPr>
+        <w:t xml:space="preserve">By unrolling the relation we identify that T(n) → cn </w:t>
+      </w:r>
+      <w:r>
+        <w:rPr>
+          <w:rFonts w:ascii="Ubuntu" w:hAnsi="Ubuntu"/>
+          <w:position w:val="0"/>
+          <w:sz w:val="22"/>
+          <w:vertAlign w:val="baseline"/>
+          <w:lang w:val="en-US"/>
+        </w:rPr>
+        <w:t>Σ</w:t>
+      </w:r>
+      <w:r>
+        <w:rPr>
+          <w:rFonts w:ascii="Ubuntu" w:hAnsi="Ubuntu"/>
+          <w:vertAlign w:val="superscript"/>
+          <w:lang w:val="en-US"/>
+        </w:rPr>
+        <w:t xml:space="preserve">log2 n-1 </w:t>
+      </w:r>
+      <w:r>
+        <w:rPr>
+          <w:rFonts w:ascii="Ubuntu" w:hAnsi="Ubuntu"/>
+          <w:position w:val="0"/>
+          <w:sz w:val="22"/>
+          <w:vertAlign w:val="baseline"/>
+          <w:lang w:val="en-US"/>
+        </w:rPr>
+        <w:t>log(n/2</w:t>
+      </w:r>
+      <w:r>
+        <w:rPr>
+          <w:rFonts w:ascii="Ubuntu" w:hAnsi="Ubuntu"/>
+          <w:vertAlign w:val="superscript"/>
+          <w:lang w:val="en-US"/>
+        </w:rPr>
+        <w:t>j</w:t>
+      </w:r>
+      <w:r>
+        <w:rPr>
+          <w:rFonts w:ascii="Ubuntu" w:hAnsi="Ubuntu"/>
+          <w:position w:val="0"/>
+          <w:sz w:val="22"/>
+          <w:vertAlign w:val="baseline"/>
+          <w:lang w:val="en-US"/>
+        </w:rPr>
+        <w:t>). It lies between nlogn and n</w:t>
+      </w:r>
+      <w:r>
+        <w:rPr>
+          <w:rFonts w:ascii="Ubuntu" w:hAnsi="Ubuntu"/>
+          <w:vertAlign w:val="superscript"/>
+          <w:lang w:val="en-US"/>
+        </w:rPr>
+        <w:t>2.</w:t>
+      </w:r>
+      <w:r>
+        <w:rPr>
+          <w:rFonts w:ascii="Ubuntu" w:hAnsi="Ubuntu"/>
+          <w:position w:val="0"/>
+          <w:sz w:val="22"/>
+          <w:vertAlign w:val="baseline"/>
+          <w:lang w:val="en-US"/>
+        </w:rPr>
+        <w:t xml:space="preserve">. We also took the chance to implement concepts introduced in Concurrent and Parallel Programming. </w:t>
       </w:r>
     </w:p>
     <w:sectPr>
+      <w:type w:val="nextPage"/>
       <w:pgSz w:w="11906" w:h="16838"/>
-      <w:pgMar w:top="1440" w:right="1800" w:bottom="1440" w:left="1800" w:header="708" w:footer="708" w:gutter="0"/>
-      <w:cols w:space="708"/>
-      <w:docGrid w:linePitch="360"/>
+      <w:pgMar w:left="1800" w:right="1800" w:header="0" w:top="1440" w:footer="0" w:bottom="1440" w:gutter="0"/>
+      <w:pgNumType w:fmt="decimal"/>
+      <w:formProt w:val="false"/>
+      <w:textDirection w:val="lrTb"/>
+      <w:docGrid w:type="default" w:linePitch="360" w:charSpace="4294965247"/>
     </w:sectPr>
   </w:body>
 </w:document>
 </file>
 
 <file path=word/styles.xml><?xml version="1.0" encoding="utf-8"?>
-<w:styles xmlns:mc="http://schemas.openxmlformats.org/markup-compatibility/2006" xmlns:r="http://schemas.openxmlformats.org/officeDocument/2006/relationships" xmlns:w="http://schemas.openxmlformats.org/wordprocessingml/2006/main" xmlns:w14="http://schemas.microsoft.com/office/word/2010/wordml" xmlns:w15="http://schemas.microsoft.com/office/word/2012/wordml" mc:Ignorable="w14 w15">
+<w:styles xmlns:w="http://schemas.openxmlformats.org/wordprocessingml/2006/main" xmlns:w14="http://schemas.microsoft.com/office/word/2010/wordml" xmlns:mc="http://schemas.openxmlformats.org/markup-compatibility/2006" mc:Ignorable="w14">
   <w:docDefaults>
     <w:rPrDefault>
       <w:rPr>
-        <w:rFonts w:asciiTheme="minorHAnsi" w:eastAsiaTheme="minorHAnsi" w:hAnsiTheme="minorHAnsi" w:cstheme="minorBidi"/>
+        <w:rFonts w:ascii="Calibri" w:hAnsi="Calibri" w:eastAsia="Calibri" w:cs="" w:asciiTheme="minorHAnsi" w:cstheme="minorBidi" w:eastAsiaTheme="minorHAnsi" w:hAnsiTheme="minorHAnsi"/>
         <w:sz w:val="22"/>
         <w:szCs w:val="22"/>
         <w:lang w:val="el-GR" w:eastAsia="en-US" w:bidi="ar-SA"/>
       </w:rPr>
     </w:rPrDefault>
     <w:pPrDefault>
-      <w:pPr>
-        <w:spacing w:after="160" w:line="259" w:lineRule="auto"/>
-      </w:pPr>
+      <w:pPr/>
     </w:pPrDefault>
   </w:docDefaults>
   <w:latentStyles w:defLockedState="0" w:defUIPriority="99" w:defSemiHidden="0" w:defUnhideWhenUsed="0" w:defQFormat="0" w:count="371">
     <w:lsdException w:name="Normal" w:uiPriority="0" w:qFormat="1"/>
     <w:lsdException w:name="heading 1" w:uiPriority="9" w:qFormat="1"/>
-    <w:lsdException w:name="heading 2" w:semiHidden="1" w:uiPriority="9" w:unhideWhenUsed="1" w:qFormat="1"/>
-    <w:lsdException w:name="heading 3" w:semiHidden="1" w:uiPriority="9" w:unhideWhenUsed="1" w:qFormat="1"/>
-    <w:lsdException w:name="heading 4" w:semiHidden="1" w:uiPriority="9" w:unhideWhenUsed="1" w:qFormat="1"/>
-    <w:lsdException w:name="heading 5" w:semiHidden="1" w:uiPriority="9" w:unhideWhenUsed="1" w:qFormat="1"/>
-    <w:lsdException w:name="heading 6" w:semiHidden="1" w:uiPriority="9" w:unhideWhenUsed="1" w:qFormat="1"/>
-    <w:lsdException w:name="heading 7" w:semiHidden="1" w:uiPriority="9" w:unhideWhenUsed="1" w:qFormat="1"/>
-    <w:lsdException w:name="heading 8" w:semiHidden="1" w:uiPriority="9" w:unhideWhenUsed="1" w:qFormat="1"/>
-    <w:lsdException w:name="heading 9" w:semiHidden="1" w:uiPriority="9" w:unhideWhenUsed="1" w:qFormat="1"/>
+    <w:lsdException w:name="heading 2" w:uiPriority="9" w:semiHidden="1" w:unhideWhenUsed="1" w:qFormat="1"/>
+    <w:lsdException w:name="heading 3" w:uiPriority="9" w:semiHidden="1" w:unhideWhenUsed="1" w:qFormat="1"/>
+    <w:lsdException w:name="heading 4" w:uiPriority="9" w:semiHidden="1" w:unhideWhenUsed="1" w:qFormat="1"/>
+    <w:lsdException w:name="heading 5" w:uiPriority="9" w:semiHidden="1" w:unhideWhenUsed="1" w:qFormat="1"/>
+    <w:lsdException w:name="heading 6" w:uiPriority="9" w:semiHidden="1" w:unhideWhenUsed="1" w:qFormat="1"/>
+    <w:lsdException w:name="heading 7" w:uiPriority="9" w:semiHidden="1" w:unhideWhenUsed="1" w:qFormat="1"/>
+    <w:lsdException w:name="heading 8" w:uiPriority="9" w:semiHidden="1" w:unhideWhenUsed="1" w:qFormat="1"/>
+    <w:lsdException w:name="heading 9" w:uiPriority="9" w:semiHidden="1" w:unhideWhenUsed="1" w:qFormat="1"/>
     <w:lsdException w:name="index 1" w:semiHidden="1" w:unhideWhenUsed="1"/>
     <w:lsdException w:name="index 2" w:semiHidden="1" w:unhideWhenUsed="1"/>
     <w:lsdException w:name="index 3" w:semiHidden="1" w:unhideWhenUsed="1"/>
@@ -846,22 +892,22 @@
     <w:lsdException w:name="index 7" w:semiHidden="1" w:unhideWhenUsed="1"/>
     <w:lsdException w:name="index 8" w:semiHidden="1" w:unhideWhenUsed="1"/>
     <w:lsdException w:name="index 9" w:semiHidden="1" w:unhideWhenUsed="1"/>
-    <w:lsdException w:name="toc 1" w:semiHidden="1" w:uiPriority="39" w:unhideWhenUsed="1"/>
-    <w:lsdException w:name="toc 2" w:semiHidden="1" w:uiPriority="39" w:unhideWhenUsed="1"/>
-    <w:lsdException w:name="toc 3" w:semiHidden="1" w:uiPriority="39" w:unhideWhenUsed="1"/>
-    <w:lsdException w:name="toc 4" w:semiHidden="1" w:uiPriority="39" w:unhideWhenUsed="1"/>
-    <w:lsdException w:name="toc 5" w:semiHidden="1" w:uiPriority="39" w:unhideWhenUsed="1"/>
-    <w:lsdException w:name="toc 6" w:semiHidden="1" w:uiPriority="39" w:unhideWhenUsed="1"/>
-    <w:lsdException w:name="toc 7" w:semiHidden="1" w:uiPriority="39" w:unhideWhenUsed="1"/>
-    <w:lsdException w:name="toc 8" w:semiHidden="1" w:uiPriority="39" w:unhideWhenUsed="1"/>
-    <w:lsdException w:name="toc 9" w:semiHidden="1" w:uiPriority="39" w:unhideWhenUsed="1"/>
+    <w:lsdException w:name="toc 1" w:uiPriority="39" w:semiHidden="1" w:unhideWhenUsed="1"/>
+    <w:lsdException w:name="toc 2" w:uiPriority="39" w:semiHidden="1" w:unhideWhenUsed="1"/>
+    <w:lsdException w:name="toc 3" w:uiPriority="39" w:semiHidden="1" w:unhideWhenUsed="1"/>
+    <w:lsdException w:name="toc 4" w:uiPriority="39" w:semiHidden="1" w:unhideWhenUsed="1"/>
+    <w:lsdException w:name="toc 5" w:uiPriority="39" w:semiHidden="1" w:unhideWhenUsed="1"/>
+    <w:lsdException w:name="toc 6" w:uiPriority="39" w:semiHidden="1" w:unhideWhenUsed="1"/>
+    <w:lsdException w:name="toc 7" w:uiPriority="39" w:semiHidden="1" w:unhideWhenUsed="1"/>
+    <w:lsdException w:name="toc 8" w:uiPriority="39" w:semiHidden="1" w:unhideWhenUsed="1"/>
+    <w:lsdException w:name="toc 9" w:uiPriority="39" w:semiHidden="1" w:unhideWhenUsed="1"/>
     <w:lsdException w:name="Normal Indent" w:semiHidden="1" w:unhideWhenUsed="1"/>
     <w:lsdException w:name="footnote text" w:semiHidden="1" w:unhideWhenUsed="1"/>
     <w:lsdException w:name="annotation text" w:semiHidden="1" w:unhideWhenUsed="1"/>
     <w:lsdException w:name="header" w:semiHidden="1" w:unhideWhenUsed="1"/>
     <w:lsdException w:name="footer" w:semiHidden="1" w:unhideWhenUsed="1"/>
     <w:lsdException w:name="index heading" w:semiHidden="1" w:unhideWhenUsed="1"/>
-    <w:lsdException w:name="caption" w:semiHidden="1" w:uiPriority="35" w:unhideWhenUsed="1" w:qFormat="1"/>
+    <w:lsdException w:name="caption" w:uiPriority="35" w:semiHidden="1" w:unhideWhenUsed="1" w:qFormat="1"/>
     <w:lsdException w:name="table of figures" w:semiHidden="1" w:unhideWhenUsed="1"/>
     <w:lsdException w:name="envelope address" w:semiHidden="1" w:unhideWhenUsed="1"/>
     <w:lsdException w:name="envelope return" w:semiHidden="1" w:unhideWhenUsed="1"/>
@@ -892,7 +938,7 @@
     <w:lsdException w:name="Title" w:uiPriority="10" w:qFormat="1"/>
     <w:lsdException w:name="Closing" w:semiHidden="1" w:unhideWhenUsed="1"/>
     <w:lsdException w:name="Signature" w:semiHidden="1" w:unhideWhenUsed="1"/>
-    <w:lsdException w:name="Default Paragraph Font" w:semiHidden="1" w:uiPriority="1" w:unhideWhenUsed="1"/>
+    <w:lsdException w:name="Default Paragraph Font" w:uiPriority="1" w:semiHidden="1" w:unhideWhenUsed="1"/>
     <w:lsdException w:name="Body Text" w:semiHidden="1" w:unhideWhenUsed="1"/>
     <w:lsdException w:name="Body Text Indent" w:semiHidden="1" w:unhideWhenUsed="1"/>
     <w:lsdException w:name="List Continue" w:semiHidden="1" w:unhideWhenUsed="1"/>
@@ -1092,8 +1138,8 @@
     <w:lsdException w:name="Subtle Reference" w:uiPriority="31" w:qFormat="1"/>
     <w:lsdException w:name="Intense Reference" w:uiPriority="32" w:qFormat="1"/>
     <w:lsdException w:name="Book Title" w:uiPriority="33" w:qFormat="1"/>
-    <w:lsdException w:name="Bibliography" w:semiHidden="1" w:uiPriority="37" w:unhideWhenUsed="1"/>
-    <w:lsdException w:name="TOC Heading" w:semiHidden="1" w:uiPriority="39" w:unhideWhenUsed="1" w:qFormat="1"/>
+    <w:lsdException w:name="Bibliography" w:uiPriority="37" w:semiHidden="1" w:unhideWhenUsed="1"/>
+    <w:lsdException w:name="TOC Heading" w:uiPriority="39" w:semiHidden="1" w:unhideWhenUsed="1" w:qFormat="1"/>
     <w:lsdException w:name="Plain Table 1" w:uiPriority="41"/>
     <w:lsdException w:name="Plain Table 2" w:uiPriority="42"/>
     <w:lsdException w:name="Plain Table 3" w:uiPriority="43"/>
@@ -1199,15 +1245,95 @@
     <w:lsdException w:name="List Table 6 Colorful Accent 6" w:uiPriority="51"/>
     <w:lsdException w:name="List Table 7 Colorful Accent 6" w:uiPriority="52"/>
   </w:latentStyles>
-  <w:style w:type="paragraph" w:default="1" w:styleId="Normal">
+  <w:style w:type="paragraph" w:styleId="Normal" w:default="1">
     <w:name w:val="Normal"/>
     <w:qFormat/>
+    <w:pPr>
+      <w:widowControl/>
+      <w:bidi w:val="0"/>
+      <w:spacing w:lineRule="auto" w:line="259" w:before="0" w:after="160"/>
+      <w:jc w:val="left"/>
+    </w:pPr>
+    <w:rPr>
+      <w:rFonts w:ascii="Calibri" w:hAnsi="Calibri" w:eastAsia="Calibri" w:cs="" w:asciiTheme="minorHAnsi" w:cstheme="minorBidi" w:eastAsiaTheme="minorHAnsi" w:hAnsiTheme="minorHAnsi"/>
+      <w:color w:val="auto"/>
+      <w:sz w:val="22"/>
+      <w:szCs w:val="22"/>
+      <w:lang w:val="el-GR" w:eastAsia="en-US" w:bidi="ar-SA"/>
+    </w:rPr>
   </w:style>
-  <w:style w:type="character" w:default="1" w:styleId="DefaultParagraphFont">
+  <w:style w:type="character" w:styleId="DefaultParagraphFont" w:default="1">
     <w:name w:val="Default Paragraph Font"/>
     <w:uiPriority w:val="1"/>
     <w:semiHidden/>
     <w:unhideWhenUsed/>
+    <w:qFormat/>
+    <w:rPr/>
+  </w:style>
+  <w:style w:type="paragraph" w:styleId="Heading">
+    <w:name w:val="Heading"/>
+    <w:basedOn w:val="Normal"/>
+    <w:next w:val="TextBody"/>
+    <w:qFormat/>
+    <w:pPr>
+      <w:keepNext/>
+      <w:spacing w:before="240" w:after="120"/>
+    </w:pPr>
+    <w:rPr>
+      <w:rFonts w:ascii="Liberation Sans" w:hAnsi="Liberation Sans" w:eastAsia="Noto Sans CJK SC Regular" w:cs="FreeSans"/>
+      <w:sz w:val="28"/>
+      <w:szCs w:val="28"/>
+    </w:rPr>
+  </w:style>
+  <w:style w:type="paragraph" w:styleId="TextBody">
+    <w:name w:val="Body Text"/>
+    <w:basedOn w:val="Normal"/>
+    <w:pPr>
+      <w:spacing w:lineRule="auto" w:line="288" w:before="0" w:after="140"/>
+    </w:pPr>
+    <w:rPr/>
+  </w:style>
+  <w:style w:type="paragraph" w:styleId="List">
+    <w:name w:val="List"/>
+    <w:basedOn w:val="TextBody"/>
+    <w:pPr/>
+    <w:rPr>
+      <w:rFonts w:cs="FreeSans"/>
+    </w:rPr>
+  </w:style>
+  <w:style w:type="paragraph" w:styleId="Caption">
+    <w:name w:val="Caption"/>
+    <w:basedOn w:val="Normal"/>
+    <w:qFormat/>
+    <w:pPr>
+      <w:suppressLineNumbers/>
+      <w:spacing w:before="120" w:after="120"/>
+    </w:pPr>
+    <w:rPr>
+      <w:rFonts w:cs="FreeSans"/>
+      <w:i/>
+      <w:iCs/>
+      <w:sz w:val="24"/>
+      <w:szCs w:val="24"/>
+    </w:rPr>
+  </w:style>
+  <w:style w:type="paragraph" w:styleId="Index">
+    <w:name w:val="Index"/>
+    <w:basedOn w:val="Normal"/>
+    <w:qFormat/>
+    <w:pPr>
+      <w:suppressLineNumbers/>
+    </w:pPr>
+    <w:rPr>
+      <w:rFonts w:cs="FreeSans"/>
+    </w:rPr>
+  </w:style>
+  <w:style w:type="numbering" w:styleId="NoList" w:default="1">
+    <w:name w:val="No List"/>
+    <w:uiPriority w:val="99"/>
+    <w:semiHidden/>
+    <w:unhideWhenUsed/>
+    <w:qFormat/>
   </w:style>
   <w:style w:type="table" w:default="1" w:styleId="TableNormal">
     <w:name w:val="Normal Table"/>
@@ -1224,28 +1350,22 @@
       </w:tblCellMar>
     </w:tblPr>
   </w:style>
-  <w:style w:type="numbering" w:default="1" w:styleId="NoList">
-    <w:name w:val="No List"/>
-    <w:uiPriority w:val="99"/>
-    <w:semiHidden/>
-    <w:unhideWhenUsed/>
-  </w:style>
   <w:style w:type="table" w:styleId="TableGrid">
     <w:name w:val="Table Grid"/>
     <w:basedOn w:val="TableNormal"/>
     <w:uiPriority w:val="39"/>
-    <w:rsid w:val="00910B54"/>
+    <w:rsid w:val="00910b54"/>
     <w:pPr>
       <w:spacing w:after="0" w:line="240" w:lineRule="auto"/>
     </w:pPr>
     <w:tblPr>
       <w:tblBorders>
-        <w:top w:val="single" w:sz="4" w:space="0" w:color="auto"/>
-        <w:left w:val="single" w:sz="4" w:space="0" w:color="auto"/>
-        <w:bottom w:val="single" w:sz="4" w:space="0" w:color="auto"/>
-        <w:right w:val="single" w:sz="4" w:space="0" w:color="auto"/>
-        <w:insideH w:val="single" w:sz="4" w:space="0" w:color="auto"/>
-        <w:insideV w:val="single" w:sz="4" w:space="0" w:color="auto"/>
+        <w:top w:val="single" w:color="auto" w:sz="4" w:space="0"/>
+        <w:left w:val="single" w:color="auto" w:sz="4" w:space="0"/>
+        <w:bottom w:val="single" w:color="auto" w:sz="4" w:space="0"/>
+        <w:right w:val="single" w:color="auto" w:sz="4" w:space="0"/>
+        <w:insideH w:val="single" w:color="auto" w:sz="4" w:space="0"/>
+        <w:insideV w:val="single" w:color="auto" w:sz="4" w:space="0"/>
       </w:tblBorders>
     </w:tblPr>
   </w:style>

</xml_diff>

<commit_message>
Final changes and pdf creation
</commit_message>
<xml_diff>
--- a/closest-points/solution/Closest-points report.docx
+++ b/closest-points/solution/Closest-points report.docx
@@ -1,11 +1,10 @@
 
 <file path=word/document.xml><?xml version="1.0" encoding="utf-8"?>
-<w:document xmlns:o="urn:schemas-microsoft-com:office:office" xmlns:r="http://schemas.openxmlformats.org/officeDocument/2006/relationships" xmlns:v="urn:schemas-microsoft-com:vml" xmlns:w="http://schemas.openxmlformats.org/wordprocessingml/2006/main" xmlns:w10="urn:schemas-microsoft-com:office:word" xmlns:wp="http://schemas.openxmlformats.org/drawingml/2006/wordprocessingDrawing" xmlns:wps="http://schemas.microsoft.com/office/word/2010/wordprocessingShape" xmlns:wpg="http://schemas.microsoft.com/office/word/2010/wordprocessingGroup" xmlns:mc="http://schemas.openxmlformats.org/markup-compatibility/2006" xmlns:wp14="http://schemas.microsoft.com/office/word/2010/wordprocessingDrawing" xmlns:w14="http://schemas.microsoft.com/office/word/2010/wordml" mc:Ignorable="w14 wp14">
+<w:document xmlns:wpc="http://schemas.microsoft.com/office/word/2010/wordprocessingCanvas" xmlns:mc="http://schemas.openxmlformats.org/markup-compatibility/2006" xmlns:o="urn:schemas-microsoft-com:office:office" xmlns:r="http://schemas.openxmlformats.org/officeDocument/2006/relationships" xmlns:m="http://schemas.openxmlformats.org/officeDocument/2006/math" xmlns:v="urn:schemas-microsoft-com:vml" xmlns:wp14="http://schemas.microsoft.com/office/word/2010/wordprocessingDrawing" xmlns:wp="http://schemas.openxmlformats.org/drawingml/2006/wordprocessingDrawing" xmlns:w10="urn:schemas-microsoft-com:office:word" xmlns:w="http://schemas.openxmlformats.org/wordprocessingml/2006/main" xmlns:w14="http://schemas.microsoft.com/office/word/2010/wordml" xmlns:w15="http://schemas.microsoft.com/office/word/2012/wordml" xmlns:wpg="http://schemas.microsoft.com/office/word/2010/wordprocessingGroup" xmlns:wpi="http://schemas.microsoft.com/office/word/2010/wordprocessingInk" xmlns:wne="http://schemas.microsoft.com/office/word/2006/wordml" xmlns:wps="http://schemas.microsoft.com/office/word/2010/wordprocessingShape" mc:Ignorable="w14 w15 wp14">
   <w:body>
     <w:p>
       <w:pPr>
-        <w:pStyle w:val="Normal"/>
-        <w:spacing w:lineRule="auto" w:line="240" w:before="0" w:after="0"/>
+        <w:spacing w:after="0" w:line="240" w:lineRule="auto"/>
         <w:jc w:val="both"/>
         <w:rPr>
           <w:rFonts w:cs="URWPalladioL-Ital"/>
@@ -26,8 +25,7 @@
     </w:p>
     <w:p>
       <w:pPr>
-        <w:pStyle w:val="Normal"/>
-        <w:spacing w:lineRule="auto" w:line="240" w:before="0" w:after="0"/>
+        <w:spacing w:after="0" w:line="240" w:lineRule="auto"/>
         <w:jc w:val="both"/>
         <w:rPr>
           <w:rFonts w:cs="URWPalladioL-Ital"/>
@@ -43,20 +41,19 @@
           <w:szCs w:val="24"/>
           <w:lang w:val="en-US"/>
         </w:rPr>
-        <w:t>Andreas Bitzilis, Christos Grigoriou and Dimos Zikos</w:t>
-      </w:r>
-    </w:p>
-    <w:p>
-      <w:pPr>
-        <w:pStyle w:val="Normal"/>
-        <w:jc w:val="both"/>
+        <w:t xml:space="preserve">Andreas </w:t>
+      </w:r>
+      <w:proofErr w:type="spellStart"/>
+      <w:r>
         <w:rPr>
           <w:rFonts w:cs="URWPalladioL-Ital"/>
           <w:sz w:val="24"/>
           <w:szCs w:val="24"/>
           <w:lang w:val="en-US"/>
         </w:rPr>
-      </w:pPr>
+        <w:t>Bitzilis</w:t>
+      </w:r>
+      <w:proofErr w:type="spellEnd"/>
       <w:r>
         <w:rPr>
           <w:rFonts w:cs="URWPalladioL-Ital"/>
@@ -64,26 +61,38 @@
           <w:szCs w:val="24"/>
           <w:lang w:val="en-US"/>
         </w:rPr>
+        <w:t>, Christos Grigoriou and Dimos Zikos</w:t>
+      </w:r>
+    </w:p>
+    <w:p>
+      <w:pPr>
+        <w:jc w:val="both"/>
+        <w:rPr>
+          <w:rFonts w:cs="URWPalladioL-Ital"/>
+          <w:sz w:val="24"/>
+          <w:szCs w:val="24"/>
+          <w:lang w:val="en-US"/>
+        </w:rPr>
+      </w:pPr>
+      <w:r>
+        <w:rPr>
+          <w:rFonts w:cs="URWPalladioL-Ital"/>
+          <w:sz w:val="24"/>
+          <w:szCs w:val="24"/>
+          <w:lang w:val="en-US"/>
+        </w:rPr>
         <w:t>September 12, 2016</w:t>
       </w:r>
     </w:p>
     <w:p>
       <w:pPr>
-        <w:pStyle w:val="Normal"/>
-        <w:jc w:val="both"/>
-        <w:rPr>
-          <w:lang w:val="en-US"/>
-        </w:rPr>
-      </w:pPr>
-      <w:r>
-        <w:rPr>
-          <w:lang w:val="en-US"/>
-        </w:rPr>
-      </w:r>
-    </w:p>
-    <w:p>
-      <w:pPr>
-        <w:pStyle w:val="Normal"/>
+        <w:jc w:val="both"/>
+      </w:pPr>
+      <w:bookmarkStart w:id="0" w:name="_GoBack"/>
+      <w:bookmarkEnd w:id="0"/>
+    </w:p>
+    <w:p>
+      <w:pPr>
         <w:jc w:val="both"/>
         <w:rPr>
           <w:lang w:val="en-US"/>
@@ -98,9 +107,10 @@
     </w:p>
     <w:p>
       <w:pPr>
-        <w:pStyle w:val="Normal"/>
-        <w:jc w:val="both"/>
-        <w:rPr/>
+        <w:jc w:val="both"/>
+        <w:rPr>
+          <w:lang w:val="en-US"/>
+        </w:rPr>
       </w:pPr>
       <w:r>
         <w:rPr>
@@ -111,75 +121,66 @@
     </w:p>
     <w:p>
       <w:pPr>
-        <w:pStyle w:val="Normal"/>
-        <w:jc w:val="both"/>
-        <w:rPr/>
-      </w:pPr>
-      <w:r>
-        <w:rPr>
-          <w:lang w:val="en-US"/>
-        </w:rPr>
-        <w:t>The following table shows the closest pairs in the input files wc-instance-</w:t>
-      </w:r>
-      <w:r>
-        <w:rPr>
-          <w:lang w:val="en-US"/>
-        </w:rPr>
-        <w:t>14</w:t>
-      </w:r>
-      <w:r>
-        <w:rPr>
-          <w:lang w:val="en-US"/>
-        </w:rPr>
-        <w:t>.txt. Here n denotes the number of points in the input, and (u, v) denotes a closest pair of points at distance d.</w:t>
-      </w:r>
-    </w:p>
-    <w:p>
-      <w:pPr>
-        <w:pStyle w:val="Normal"/>
-        <w:jc w:val="both"/>
-        <w:rPr>
-          <w:lang w:val="en-US"/>
-        </w:rPr>
-      </w:pPr>
-      <w:bookmarkStart w:id="0" w:name="_GoBack"/>
-      <w:bookmarkStart w:id="1" w:name="_GoBack"/>
-      <w:bookmarkEnd w:id="1"/>
-      <w:r>
-        <w:rPr>
-          <w:lang w:val="en-US"/>
-        </w:rPr>
-      </w:r>
+        <w:jc w:val="both"/>
+        <w:rPr>
+          <w:lang w:val="en-US"/>
+        </w:rPr>
+      </w:pPr>
+      <w:r>
+        <w:rPr>
+          <w:lang w:val="en-US"/>
+        </w:rPr>
+        <w:t xml:space="preserve">The following table shows the closest pairs in the input files </w:t>
+      </w:r>
+      <w:r>
+        <w:rPr>
+          <w:lang w:val="en-US"/>
+        </w:rPr>
+        <w:t xml:space="preserve">wc-instance-14.txt. Here </w:t>
+      </w:r>
+      <w:proofErr w:type="spellStart"/>
+      <w:r>
+        <w:rPr>
+          <w:lang w:val="en-US"/>
+        </w:rPr>
+        <w:t>n</w:t>
+      </w:r>
+      <w:proofErr w:type="spellEnd"/>
+      <w:r>
+        <w:rPr>
+          <w:lang w:val="en-US"/>
+        </w:rPr>
+        <w:t xml:space="preserve"> denotes the number of points in the input, and (u, v) denotes a closest pair of points at distance d.</w:t>
+      </w:r>
+    </w:p>
+    <w:p>
+      <w:pPr>
+        <w:jc w:val="both"/>
+        <w:rPr>
+          <w:lang w:val="en-US"/>
+        </w:rPr>
+      </w:pPr>
     </w:p>
     <w:tbl>
       <w:tblPr>
         <w:tblStyle w:val="TableGrid"/>
-        <w:tblW w:w="2263" w:type="dxa"/>
-        <w:jc w:val="left"/>
-        <w:tblInd w:w="0" w:type="dxa"/>
-        <w:tblCellMar>
-          <w:top w:w="0" w:type="dxa"/>
-          <w:left w:w="108" w:type="dxa"/>
-          <w:bottom w:w="0" w:type="dxa"/>
-          <w:right w:w="108" w:type="dxa"/>
-        </w:tblCellMar>
-        <w:tblLook w:val="04a0" w:noVBand="1" w:noHBand="0" w:lastColumn="0" w:firstColumn="1" w:lastRow="0" w:firstRow="1"/>
+        <w:tblW w:w="5224" w:type="dxa"/>
+        <w:tblLook w:val="04A0" w:firstRow="1" w:lastRow="0" w:firstColumn="1" w:lastColumn="0" w:noHBand="0" w:noVBand="1"/>
       </w:tblPr>
       <w:tblGrid>
-        <w:gridCol w:w="565"/>
-        <w:gridCol w:w="565"/>
-        <w:gridCol w:w="670"/>
-        <w:gridCol w:w="463"/>
+        <w:gridCol w:w="882"/>
+        <w:gridCol w:w="1127"/>
+        <w:gridCol w:w="1551"/>
+        <w:gridCol w:w="1664"/>
       </w:tblGrid>
       <w:tr>
         <w:trPr>
-          <w:trHeight w:val="282" w:hRule="atLeast"/>
+          <w:trHeight w:val="326"/>
         </w:trPr>
         <w:tc>
           <w:tcPr>
-            <w:tcW w:w="565" w:type="dxa"/>
-            <w:tcBorders/>
-            <w:shd w:fill="auto" w:val="clear"/>
+            <w:tcW w:w="882" w:type="dxa"/>
+            <w:shd w:val="clear" w:color="auto" w:fill="auto"/>
             <w:tcMar>
               <w:left w:w="108" w:type="dxa"/>
             </w:tcMar>
@@ -187,15 +188,16 @@
           </w:tcPr>
           <w:p>
             <w:pPr>
-              <w:pStyle w:val="Normal"/>
-              <w:spacing w:lineRule="auto" w:line="240" w:before="0" w:after="0"/>
+              <w:spacing w:after="0" w:line="240" w:lineRule="auto"/>
               <w:jc w:val="center"/>
               <w:rPr>
+                <w:b/>
                 <w:lang w:val="en-US"/>
               </w:rPr>
             </w:pPr>
             <w:r>
               <w:rPr>
+                <w:b/>
                 <w:lang w:val="en-US"/>
               </w:rPr>
               <w:t>n</w:t>
@@ -204,9 +206,8 @@
         </w:tc>
         <w:tc>
           <w:tcPr>
-            <w:tcW w:w="565" w:type="dxa"/>
-            <w:tcBorders/>
-            <w:shd w:fill="auto" w:val="clear"/>
+            <w:tcW w:w="1127" w:type="dxa"/>
+            <w:shd w:val="clear" w:color="auto" w:fill="auto"/>
             <w:tcMar>
               <w:left w:w="108" w:type="dxa"/>
             </w:tcMar>
@@ -214,15 +215,16 @@
           </w:tcPr>
           <w:p>
             <w:pPr>
-              <w:pStyle w:val="Normal"/>
-              <w:spacing w:lineRule="auto" w:line="240" w:before="0" w:after="0"/>
+              <w:spacing w:after="0" w:line="240" w:lineRule="auto"/>
               <w:jc w:val="center"/>
               <w:rPr>
+                <w:b/>
                 <w:lang w:val="en-US"/>
               </w:rPr>
             </w:pPr>
             <w:r>
               <w:rPr>
+                <w:b/>
                 <w:lang w:val="en-US"/>
               </w:rPr>
               <w:t>u</w:t>
@@ -231,9 +233,8 @@
         </w:tc>
         <w:tc>
           <w:tcPr>
-            <w:tcW w:w="670" w:type="dxa"/>
-            <w:tcBorders/>
-            <w:shd w:fill="auto" w:val="clear"/>
+            <w:tcW w:w="1551" w:type="dxa"/>
+            <w:shd w:val="clear" w:color="auto" w:fill="auto"/>
             <w:tcMar>
               <w:left w:w="108" w:type="dxa"/>
             </w:tcMar>
@@ -241,15 +242,16 @@
           </w:tcPr>
           <w:p>
             <w:pPr>
-              <w:pStyle w:val="Normal"/>
-              <w:spacing w:lineRule="auto" w:line="240" w:before="0" w:after="0"/>
+              <w:spacing w:after="0" w:line="240" w:lineRule="auto"/>
               <w:jc w:val="center"/>
               <w:rPr>
+                <w:b/>
                 <w:lang w:val="en-US"/>
               </w:rPr>
             </w:pPr>
             <w:r>
               <w:rPr>
+                <w:b/>
                 <w:lang w:val="en-US"/>
               </w:rPr>
               <w:t>v</w:t>
@@ -258,9 +260,8 @@
         </w:tc>
         <w:tc>
           <w:tcPr>
-            <w:tcW w:w="463" w:type="dxa"/>
-            <w:tcBorders/>
-            <w:shd w:fill="auto" w:val="clear"/>
+            <w:tcW w:w="1664" w:type="dxa"/>
+            <w:shd w:val="clear" w:color="auto" w:fill="auto"/>
             <w:tcMar>
               <w:left w:w="108" w:type="dxa"/>
             </w:tcMar>
@@ -268,13 +269,15 @@
           </w:tcPr>
           <w:p>
             <w:pPr>
-              <w:pStyle w:val="Normal"/>
-              <w:spacing w:lineRule="auto" w:line="240" w:before="0" w:after="0"/>
+              <w:spacing w:after="0" w:line="240" w:lineRule="auto"/>
               <w:jc w:val="center"/>
-              <w:rPr/>
+              <w:rPr>
+                <w:b/>
+              </w:rPr>
             </w:pPr>
             <w:r>
               <w:rPr>
+                <w:b/>
                 <w:lang w:val="en-US"/>
               </w:rPr>
               <w:t>d</w:t>
@@ -284,13 +287,12 @@
       </w:tr>
       <w:tr>
         <w:trPr>
-          <w:trHeight w:val="282" w:hRule="atLeast"/>
+          <w:trHeight w:val="326"/>
         </w:trPr>
         <w:tc>
           <w:tcPr>
-            <w:tcW w:w="565" w:type="dxa"/>
-            <w:tcBorders/>
-            <w:shd w:fill="auto" w:val="clear"/>
+            <w:tcW w:w="882" w:type="dxa"/>
+            <w:shd w:val="clear" w:color="auto" w:fill="auto"/>
             <w:tcMar>
               <w:left w:w="108" w:type="dxa"/>
             </w:tcMar>
@@ -298,10 +300,8 @@
           </w:tcPr>
           <w:p>
             <w:pPr>
-              <w:pStyle w:val="Normal"/>
-              <w:spacing w:lineRule="auto" w:line="240" w:before="0" w:after="0"/>
+              <w:spacing w:after="0" w:line="240" w:lineRule="auto"/>
               <w:jc w:val="center"/>
-              <w:rPr/>
             </w:pPr>
             <w:r>
               <w:rPr>
@@ -313,9 +313,8 @@
         </w:tc>
         <w:tc>
           <w:tcPr>
-            <w:tcW w:w="565" w:type="dxa"/>
-            <w:tcBorders/>
-            <w:shd w:fill="auto" w:val="clear"/>
+            <w:tcW w:w="1127" w:type="dxa"/>
+            <w:shd w:val="clear" w:color="auto" w:fill="auto"/>
             <w:tcMar>
               <w:left w:w="108" w:type="dxa"/>
             </w:tcMar>
@@ -323,10 +322,8 @@
           </w:tcPr>
           <w:p>
             <w:pPr>
-              <w:pStyle w:val="Normal"/>
-              <w:spacing w:lineRule="auto" w:line="240" w:before="0" w:after="0"/>
+              <w:spacing w:after="0" w:line="240" w:lineRule="auto"/>
               <w:jc w:val="center"/>
-              <w:rPr/>
             </w:pPr>
             <w:r>
               <w:rPr>
@@ -338,9 +335,8 @@
         </w:tc>
         <w:tc>
           <w:tcPr>
-            <w:tcW w:w="670" w:type="dxa"/>
-            <w:tcBorders/>
-            <w:shd w:fill="auto" w:val="clear"/>
+            <w:tcW w:w="1551" w:type="dxa"/>
+            <w:shd w:val="clear" w:color="auto" w:fill="auto"/>
             <w:tcMar>
               <w:left w:w="108" w:type="dxa"/>
             </w:tcMar>
@@ -348,36 +344,21 @@
           </w:tcPr>
           <w:p>
             <w:pPr>
-              <w:pStyle w:val="Normal"/>
-              <w:spacing w:lineRule="auto" w:line="240" w:before="0" w:after="0"/>
+              <w:spacing w:after="0" w:line="240" w:lineRule="auto"/>
               <w:jc w:val="center"/>
-              <w:rPr/>
             </w:pPr>
             <w:r>
               <w:rPr>
                 <w:lang w:val="en-US"/>
               </w:rPr>
-              <w:t>(</w:t>
-            </w:r>
-            <w:r>
-              <w:rPr>
-                <w:lang w:val="en-US"/>
-              </w:rPr>
-              <w:t>-</w:t>
-            </w:r>
-            <w:r>
-              <w:rPr>
-                <w:lang w:val="en-US"/>
-              </w:rPr>
-              <w:t>0.125,   3.0)</w:t>
+              <w:t>(-0.125,   3.0)</w:t>
             </w:r>
           </w:p>
         </w:tc>
         <w:tc>
           <w:tcPr>
-            <w:tcW w:w="463" w:type="dxa"/>
-            <w:tcBorders/>
-            <w:shd w:fill="auto" w:val="clear"/>
+            <w:tcW w:w="1664" w:type="dxa"/>
+            <w:shd w:val="clear" w:color="auto" w:fill="auto"/>
             <w:tcMar>
               <w:left w:w="108" w:type="dxa"/>
             </w:tcMar>
@@ -385,10 +366,8 @@
           </w:tcPr>
           <w:p>
             <w:pPr>
-              <w:pStyle w:val="Normal"/>
-              <w:spacing w:lineRule="auto" w:line="240" w:before="0" w:after="0"/>
+              <w:spacing w:after="0" w:line="240" w:lineRule="auto"/>
               <w:jc w:val="center"/>
-              <w:rPr/>
             </w:pPr>
             <w:r>
               <w:rPr>
@@ -399,117 +378,9 @@
           </w:p>
         </w:tc>
       </w:tr>
-      <w:tr>
-        <w:trPr>
-          <w:trHeight w:val="282" w:hRule="atLeast"/>
-        </w:trPr>
-        <w:tc>
-          <w:tcPr>
-            <w:tcW w:w="565" w:type="dxa"/>
-            <w:tcBorders/>
-            <w:shd w:fill="auto" w:val="clear"/>
-            <w:tcMar>
-              <w:left w:w="108" w:type="dxa"/>
-            </w:tcMar>
-            <w:vAlign w:val="center"/>
-          </w:tcPr>
-          <w:p>
-            <w:pPr>
-              <w:pStyle w:val="Normal"/>
-              <w:spacing w:lineRule="auto" w:line="240" w:before="0" w:after="0"/>
-              <w:jc w:val="center"/>
-              <w:rPr>
-                <w:lang w:val="en-US"/>
-              </w:rPr>
-            </w:pPr>
-            <w:r>
-              <w:rPr/>
-            </w:r>
-          </w:p>
-        </w:tc>
-        <w:tc>
-          <w:tcPr>
-            <w:tcW w:w="565" w:type="dxa"/>
-            <w:tcBorders/>
-            <w:shd w:fill="auto" w:val="clear"/>
-            <w:tcMar>
-              <w:left w:w="108" w:type="dxa"/>
-            </w:tcMar>
-            <w:vAlign w:val="center"/>
-          </w:tcPr>
-          <w:p>
-            <w:pPr>
-              <w:pStyle w:val="Normal"/>
-              <w:spacing w:lineRule="auto" w:line="240" w:before="0" w:after="0"/>
-              <w:jc w:val="center"/>
-              <w:rPr>
-                <w:lang w:val="en-US"/>
-              </w:rPr>
-            </w:pPr>
-            <w:r>
-              <w:rPr>
-                <w:lang w:val="en-US"/>
-              </w:rPr>
-            </w:r>
-          </w:p>
-        </w:tc>
-        <w:tc>
-          <w:tcPr>
-            <w:tcW w:w="670" w:type="dxa"/>
-            <w:tcBorders/>
-            <w:shd w:fill="auto" w:val="clear"/>
-            <w:tcMar>
-              <w:left w:w="108" w:type="dxa"/>
-            </w:tcMar>
-            <w:vAlign w:val="center"/>
-          </w:tcPr>
-          <w:p>
-            <w:pPr>
-              <w:pStyle w:val="Normal"/>
-              <w:spacing w:lineRule="auto" w:line="240" w:before="0" w:after="0"/>
-              <w:jc w:val="center"/>
-              <w:rPr>
-                <w:lang w:val="en-US"/>
-              </w:rPr>
-            </w:pPr>
-            <w:r>
-              <w:rPr>
-                <w:lang w:val="en-US"/>
-              </w:rPr>
-            </w:r>
-          </w:p>
-        </w:tc>
-        <w:tc>
-          <w:tcPr>
-            <w:tcW w:w="463" w:type="dxa"/>
-            <w:tcBorders/>
-            <w:shd w:fill="auto" w:val="clear"/>
-            <w:tcMar>
-              <w:left w:w="108" w:type="dxa"/>
-            </w:tcMar>
-            <w:vAlign w:val="center"/>
-          </w:tcPr>
-          <w:p>
-            <w:pPr>
-              <w:pStyle w:val="Normal"/>
-              <w:spacing w:lineRule="auto" w:line="240" w:before="0" w:after="0"/>
-              <w:jc w:val="center"/>
-              <w:rPr>
-                <w:lang w:val="en-US"/>
-              </w:rPr>
-            </w:pPr>
-            <w:r>
-              <w:rPr>
-                <w:lang w:val="en-US"/>
-              </w:rPr>
-            </w:r>
-          </w:p>
-        </w:tc>
-      </w:tr>
     </w:tbl>
     <w:p>
       <w:pPr>
-        <w:pStyle w:val="Normal"/>
         <w:jc w:val="both"/>
         <w:rPr>
           <w:lang w:val="en-US"/>
@@ -524,7 +395,6 @@
     </w:p>
     <w:p>
       <w:pPr>
-        <w:pStyle w:val="Normal"/>
         <w:jc w:val="both"/>
         <w:rPr>
           <w:lang w:val="en-US"/>
@@ -539,17 +409,43 @@
     </w:p>
     <w:p>
       <w:pPr>
-        <w:pStyle w:val="Normal"/>
-        <w:jc w:val="both"/>
-        <w:rPr>
-          <w:lang w:val="en-US"/>
-        </w:rPr>
-      </w:pPr>
-      <w:r>
-        <w:rPr>
-          <w:lang w:val="en-US"/>
-        </w:rPr>
-        <w:t>We resort by y-coordinates in each recursive step. For the comparison of points close to s in S</w:t>
+        <w:jc w:val="both"/>
+        <w:rPr>
+          <w:lang w:val="en-US"/>
+        </w:rPr>
+      </w:pPr>
+      <w:r>
+        <w:rPr>
+          <w:lang w:val="en-US"/>
+        </w:rPr>
+        <w:t xml:space="preserve">We resort by y-coordinates in each recursive </w:t>
+      </w:r>
+      <w:r>
+        <w:rPr>
+          <w:lang w:val="en-US"/>
+        </w:rPr>
+        <w:t xml:space="preserve">step. For the comparison of points close to </w:t>
+      </w:r>
+      <w:proofErr w:type="spellStart"/>
+      <w:r>
+        <w:rPr>
+          <w:lang w:val="en-US"/>
+        </w:rPr>
+        <w:t>s in</w:t>
+      </w:r>
+      <w:proofErr w:type="spellEnd"/>
+      <w:r>
+        <w:rPr>
+          <w:lang w:val="en-US"/>
+        </w:rPr>
+        <w:t xml:space="preserve"> </w:t>
+      </w:r>
+      <w:proofErr w:type="spellStart"/>
+      <w:r>
+        <w:rPr>
+          <w:lang w:val="en-US"/>
+        </w:rPr>
+        <w:t>S</w:t>
       </w:r>
       <w:r>
         <w:rPr>
@@ -558,120 +454,224 @@
         </w:rPr>
         <w:t>y</w:t>
       </w:r>
-      <w:r>
-        <w:rPr>
-          <w:lang w:val="en-US"/>
-        </w:rPr>
-        <w:t xml:space="preserve"> we inspect 15 points, as explained (5.10) of Kleinberg and Tardos, Algorithm Design, Addison–Wesley 2008. Here is the corresponding part of our code:</w:t>
-      </w:r>
-    </w:p>
-    <w:p>
-      <w:pPr>
-        <w:pStyle w:val="Normal"/>
+      <w:proofErr w:type="spellEnd"/>
+      <w:r>
+        <w:rPr>
+          <w:lang w:val="en-US"/>
+        </w:rPr>
+        <w:t xml:space="preserve"> we inspect 15 points, as explained (5.10) of Kleinberg and Tardos, Algorithm Design, Addison-</w:t>
+      </w:r>
+      <w:r>
+        <w:rPr>
+          <w:lang w:val="en-US"/>
+        </w:rPr>
+        <w:t>Wesley 2008. Here is the corresponding part of our code:</w:t>
+      </w:r>
+    </w:p>
+    <w:p>
+      <w:pPr>
         <w:ind w:firstLine="720"/>
         <w:jc w:val="both"/>
-        <w:rPr/>
-      </w:pPr>
-      <w:r>
-        <w:rPr>
-          <w:lang w:val="en-US"/>
-        </w:rPr>
-        <w:t xml:space="preserve">min = </w:t>
-      </w:r>
-      <w:r>
-        <w:rPr>
-          <w:lang w:val="en-US"/>
-        </w:rPr>
-        <w:t>Double.MAX_VALUE;</w:t>
-      </w:r>
-    </w:p>
-    <w:p>
-      <w:pPr>
-        <w:pStyle w:val="Normal"/>
+        <w:rPr>
+          <w:lang w:val="en-US"/>
+        </w:rPr>
+      </w:pPr>
+      <w:proofErr w:type="gramStart"/>
+      <w:r>
+        <w:rPr>
+          <w:lang w:val="en-US"/>
+        </w:rPr>
+        <w:t>min</w:t>
+      </w:r>
+      <w:proofErr w:type="gramEnd"/>
+      <w:r>
+        <w:rPr>
+          <w:lang w:val="en-US"/>
+        </w:rPr>
+        <w:t xml:space="preserve"> = </w:t>
+      </w:r>
+      <w:proofErr w:type="spellStart"/>
+      <w:r>
+        <w:rPr>
+          <w:lang w:val="en-US"/>
+        </w:rPr>
+        <w:t>Double.</w:t>
+      </w:r>
+      <w:r>
+        <w:rPr>
+          <w:lang w:val="en-US"/>
+        </w:rPr>
+        <w:t>MAX_VALUE</w:t>
+      </w:r>
+      <w:proofErr w:type="spellEnd"/>
+      <w:r>
+        <w:rPr>
+          <w:lang w:val="en-US"/>
+        </w:rPr>
+        <w:t>;</w:t>
+      </w:r>
+    </w:p>
+    <w:p>
+      <w:pPr>
         <w:ind w:firstLine="720"/>
         <w:jc w:val="both"/>
-        <w:rPr/>
-      </w:pPr>
-      <w:r>
-        <w:rPr>
-          <w:lang w:val="en-US"/>
-        </w:rPr>
-        <w:t>c</w:t>
-      </w:r>
-      <w:r>
-        <w:rPr>
-          <w:lang w:val="en-US"/>
-        </w:rPr>
-        <w:t>ount ;</w:t>
-      </w:r>
-    </w:p>
-    <w:p>
-      <w:pPr>
-        <w:pStyle w:val="Normal"/>
+        <w:rPr>
+          <w:lang w:val="en-US"/>
+        </w:rPr>
+      </w:pPr>
+      <w:proofErr w:type="gramStart"/>
+      <w:r>
+        <w:rPr>
+          <w:lang w:val="en-US"/>
+        </w:rPr>
+        <w:t>count ;</w:t>
+      </w:r>
+      <w:proofErr w:type="gramEnd"/>
+    </w:p>
+    <w:p>
+      <w:pPr>
         <w:ind w:left="720" w:firstLine="720"/>
         <w:jc w:val="both"/>
-        <w:rPr/>
-      </w:pPr>
-      <w:r>
-        <w:rPr>
-          <w:lang w:val="en-US"/>
-        </w:rPr>
-        <w:t>for (</w:t>
-      </w:r>
-      <w:r>
-        <w:rPr>
-          <w:lang w:val="en-US"/>
-        </w:rPr>
-        <w:t>Point s : Sy)</w:t>
-      </w:r>
-    </w:p>
-    <w:p>
-      <w:pPr>
-        <w:pStyle w:val="Normal"/>
+        <w:rPr>
+          <w:lang w:val="en-US"/>
+        </w:rPr>
+      </w:pPr>
+      <w:proofErr w:type="gramStart"/>
+      <w:r>
+        <w:rPr>
+          <w:lang w:val="en-US"/>
+        </w:rPr>
+        <w:t>for</w:t>
+      </w:r>
+      <w:proofErr w:type="gramEnd"/>
+      <w:r>
+        <w:rPr>
+          <w:lang w:val="en-US"/>
+        </w:rPr>
+        <w:t xml:space="preserve"> (Point s : </w:t>
+      </w:r>
+      <w:proofErr w:type="spellStart"/>
+      <w:r>
+        <w:rPr>
+          <w:lang w:val="en-US"/>
+        </w:rPr>
+        <w:t>Sy</w:t>
+      </w:r>
+      <w:proofErr w:type="spellEnd"/>
+      <w:r>
+        <w:rPr>
+          <w:lang w:val="en-US"/>
+        </w:rPr>
+        <w:t>)</w:t>
+      </w:r>
+    </w:p>
+    <w:p>
+      <w:pPr>
         <w:ind w:left="720" w:firstLine="720"/>
         <w:jc w:val="both"/>
-        <w:rPr/>
+        <w:rPr>
+          <w:lang w:val="en-US"/>
+        </w:rPr>
       </w:pPr>
       <w:r>
         <w:rPr>
           <w:lang w:val="en-US"/>
         </w:rPr>
         <w:tab/>
-        <w:t>count = 0;</w:t>
-      </w:r>
-    </w:p>
-    <w:p>
-      <w:pPr>
-        <w:pStyle w:val="Normal"/>
+      </w:r>
+      <w:proofErr w:type="gramStart"/>
+      <w:r>
+        <w:rPr>
+          <w:lang w:val="en-US"/>
+        </w:rPr>
+        <w:t>co</w:t>
+      </w:r>
+      <w:r>
+        <w:rPr>
+          <w:lang w:val="en-US"/>
+        </w:rPr>
+        <w:t>unt</w:t>
+      </w:r>
+      <w:proofErr w:type="gramEnd"/>
+      <w:r>
+        <w:rPr>
+          <w:lang w:val="en-US"/>
+        </w:rPr>
+        <w:t xml:space="preserve"> = 0;</w:t>
+      </w:r>
+    </w:p>
+    <w:p>
+      <w:pPr>
         <w:ind w:left="1440" w:firstLine="720"/>
         <w:jc w:val="both"/>
-        <w:rPr/>
-      </w:pPr>
-      <w:r>
-        <w:rPr>
-          <w:lang w:val="en-US"/>
-        </w:rPr>
-        <w:t>for [</w:t>
-      </w:r>
-      <w:r>
-        <w:rPr>
-          <w:lang w:val="en-US"/>
-        </w:rPr>
-        <w:t>int I = 0 ; I &lt; Sy.length; i++</w:t>
-      </w:r>
-      <w:r>
-        <w:rPr>
-          <w:lang w:val="en-US"/>
-        </w:rPr>
-        <w:t>]</w:t>
-      </w:r>
-    </w:p>
-    <w:p>
-      <w:pPr>
-        <w:pStyle w:val="Normal"/>
+        <w:rPr>
+          <w:lang w:val="en-US"/>
+        </w:rPr>
+      </w:pPr>
+      <w:proofErr w:type="gramStart"/>
+      <w:r>
+        <w:rPr>
+          <w:lang w:val="en-US"/>
+        </w:rPr>
+        <w:t>for</w:t>
+      </w:r>
+      <w:proofErr w:type="gramEnd"/>
+      <w:r>
+        <w:rPr>
+          <w:lang w:val="en-US"/>
+        </w:rPr>
+        <w:t xml:space="preserve"> [</w:t>
+      </w:r>
+      <w:proofErr w:type="spellStart"/>
+      <w:r>
+        <w:rPr>
+          <w:lang w:val="en-US"/>
+        </w:rPr>
+        <w:t>int</w:t>
+      </w:r>
+      <w:proofErr w:type="spellEnd"/>
+      <w:r>
+        <w:rPr>
+          <w:lang w:val="en-US"/>
+        </w:rPr>
+        <w:t xml:space="preserve"> I = 0 ; I &lt; </w:t>
+      </w:r>
+      <w:proofErr w:type="spellStart"/>
+      <w:r>
+        <w:rPr>
+          <w:lang w:val="en-US"/>
+        </w:rPr>
+        <w:t>Sy.length</w:t>
+      </w:r>
+      <w:proofErr w:type="spellEnd"/>
+      <w:r>
+        <w:rPr>
+          <w:lang w:val="en-US"/>
+        </w:rPr>
+        <w:t xml:space="preserve">; </w:t>
+      </w:r>
+      <w:proofErr w:type="spellStart"/>
+      <w:r>
+        <w:rPr>
+          <w:lang w:val="en-US"/>
+        </w:rPr>
+        <w:t>i</w:t>
+      </w:r>
+      <w:proofErr w:type="spellEnd"/>
+      <w:r>
+        <w:rPr>
+          <w:lang w:val="en-US"/>
+        </w:rPr>
+        <w:t>++]</w:t>
+      </w:r>
+    </w:p>
+    <w:p>
+      <w:pPr>
         <w:ind w:left="1440" w:firstLine="720"/>
         <w:jc w:val="both"/>
-        <w:rPr/>
+        <w:rPr>
+          <w:lang w:val="en-US"/>
+        </w:rPr>
       </w:pPr>
       <w:r>
         <w:rPr>
@@ -679,73 +679,128 @@
         </w:rPr>
         <w:tab/>
       </w:r>
-      <w:r>
-        <w:rPr>
-          <w:lang w:val="en-US"/>
-        </w:rPr>
-        <w:t>if(count++ &gt; 16)</w:t>
-      </w:r>
-    </w:p>
-    <w:p>
-      <w:pPr>
-        <w:pStyle w:val="Normal"/>
+      <w:proofErr w:type="gramStart"/>
+      <w:r>
+        <w:rPr>
+          <w:lang w:val="en-US"/>
+        </w:rPr>
+        <w:t>if(</w:t>
+      </w:r>
+      <w:proofErr w:type="gramEnd"/>
+      <w:r>
+        <w:rPr>
+          <w:lang w:val="en-US"/>
+        </w:rPr>
+        <w:t>count++ &gt; 16)</w:t>
+      </w:r>
+    </w:p>
+    <w:p>
+      <w:pPr>
         <w:ind w:left="1440" w:firstLine="720"/>
         <w:jc w:val="both"/>
-        <w:rPr/>
+        <w:rPr>
+          <w:lang w:val="en-US"/>
+        </w:rPr>
       </w:pPr>
       <w:r>
         <w:rPr>
           <w:lang w:val="en-US"/>
         </w:rPr>
         <w:tab/>
+      </w:r>
+      <w:r>
+        <w:rPr>
+          <w:lang w:val="en-US"/>
+        </w:rPr>
         <w:tab/>
-        <w:t>break;</w:t>
-      </w:r>
-    </w:p>
-    <w:p>
-      <w:pPr>
-        <w:pStyle w:val="Normal"/>
+      </w:r>
+      <w:proofErr w:type="gramStart"/>
+      <w:r>
+        <w:rPr>
+          <w:lang w:val="en-US"/>
+        </w:rPr>
+        <w:t>break</w:t>
+      </w:r>
+      <w:proofErr w:type="gramEnd"/>
+      <w:r>
+        <w:rPr>
+          <w:lang w:val="en-US"/>
+        </w:rPr>
+        <w:t>;</w:t>
+      </w:r>
+    </w:p>
+    <w:p>
+      <w:pPr>
         <w:ind w:left="2160" w:firstLine="720"/>
         <w:jc w:val="both"/>
-        <w:rPr/>
-      </w:pPr>
-      <w:r>
-        <w:rPr>
-          <w:lang w:val="en-US"/>
-        </w:rPr>
-        <w:t>if (</w:t>
-      </w:r>
-      <w:r>
-        <w:rPr>
-          <w:lang w:val="en-US"/>
-        </w:rPr>
-        <w:t>s</w:t>
-      </w:r>
-      <w:r>
-        <w:rPr>
-          <w:lang w:val="en-US"/>
-        </w:rPr>
-        <w:t>.distance(</w:t>
-      </w:r>
-      <w:r>
-        <w:rPr>
-          <w:lang w:val="en-US"/>
-        </w:rPr>
-        <w:t>Sy[i]</w:t>
-      </w:r>
-      <w:r>
-        <w:rPr>
-          <w:lang w:val="en-US"/>
-        </w:rPr>
-        <w:t xml:space="preserve">) &lt; min) </w:t>
-      </w:r>
-    </w:p>
-    <w:p>
-      <w:pPr>
-        <w:pStyle w:val="Normal"/>
+        <w:rPr>
+          <w:lang w:val="en-US"/>
+        </w:rPr>
+      </w:pPr>
+      <w:proofErr w:type="gramStart"/>
+      <w:r>
+        <w:rPr>
+          <w:lang w:val="en-US"/>
+        </w:rPr>
+        <w:t>if</w:t>
+      </w:r>
+      <w:proofErr w:type="gramEnd"/>
+      <w:r>
+        <w:rPr>
+          <w:lang w:val="en-US"/>
+        </w:rPr>
+        <w:t xml:space="preserve"> (</w:t>
+      </w:r>
+      <w:proofErr w:type="spellStart"/>
+      <w:r>
+        <w:rPr>
+          <w:lang w:val="en-US"/>
+        </w:rPr>
+        <w:t>s.distance</w:t>
+      </w:r>
+      <w:proofErr w:type="spellEnd"/>
+      <w:r>
+        <w:rPr>
+          <w:lang w:val="en-US"/>
+        </w:rPr>
+        <w:t>(</w:t>
+      </w:r>
+      <w:proofErr w:type="spellStart"/>
+      <w:r>
+        <w:rPr>
+          <w:lang w:val="en-US"/>
+        </w:rPr>
+        <w:t>Sy</w:t>
+      </w:r>
+      <w:proofErr w:type="spellEnd"/>
+      <w:r>
+        <w:rPr>
+          <w:lang w:val="en-US"/>
+        </w:rPr>
+        <w:t>[</w:t>
+      </w:r>
+      <w:proofErr w:type="spellStart"/>
+      <w:r>
+        <w:rPr>
+          <w:lang w:val="en-US"/>
+        </w:rPr>
+        <w:t>i</w:t>
+      </w:r>
+      <w:proofErr w:type="spellEnd"/>
+      <w:r>
+        <w:rPr>
+          <w:lang w:val="en-US"/>
+        </w:rPr>
+        <w:t xml:space="preserve">]) &lt; min) </w:t>
+      </w:r>
+    </w:p>
+    <w:p>
+      <w:pPr>
         <w:ind w:left="2160" w:firstLine="720"/>
         <w:jc w:val="both"/>
-        <w:rPr/>
+        <w:rPr>
+          <w:lang w:val="en-US"/>
+        </w:rPr>
       </w:pPr>
       <w:r>
         <w:rPr>
@@ -753,45 +808,132 @@
         </w:rPr>
         <w:tab/>
       </w:r>
-      <w:r>
-        <w:rPr>
-          <w:lang w:val="en-US"/>
-        </w:rPr>
-        <w:t>min = s.distance(S[i]);</w:t>
-      </w:r>
-    </w:p>
-    <w:p>
-      <w:pPr>
-        <w:pStyle w:val="Normal"/>
-        <w:spacing w:before="0" w:after="160"/>
-        <w:jc w:val="both"/>
-        <w:rPr/>
-      </w:pPr>
-      <w:r>
-        <w:rPr>
-          <w:lang w:val="en-US"/>
-        </w:rPr>
-        <w:t xml:space="preserve">We combine the information from the recursive calls in linearithmic time instead of linear, thus the relation has the form of , T(N) = 2T(N/2) + cNlogN. </w:t>
-      </w:r>
-      <w:r>
-        <w:rPr>
-          <w:lang w:val="en-US"/>
-        </w:rPr>
-        <w:t xml:space="preserve">By unrolling the relation we identify that T(n) → cn </w:t>
-      </w:r>
-      <w:r>
-        <w:rPr>
-          <w:rFonts w:ascii="Ubuntu" w:hAnsi="Ubuntu"/>
-          <w:position w:val="0"/>
-          <w:sz w:val="22"/>
-          <w:vertAlign w:val="baseline"/>
+      <w:proofErr w:type="gramStart"/>
+      <w:r>
+        <w:rPr>
+          <w:lang w:val="en-US"/>
+        </w:rPr>
+        <w:t>min</w:t>
+      </w:r>
+      <w:proofErr w:type="gramEnd"/>
+      <w:r>
+        <w:rPr>
+          <w:lang w:val="en-US"/>
+        </w:rPr>
+        <w:t xml:space="preserve"> = </w:t>
+      </w:r>
+      <w:proofErr w:type="spellStart"/>
+      <w:r>
+        <w:rPr>
+          <w:lang w:val="en-US"/>
+        </w:rPr>
+        <w:t>s.distance</w:t>
+      </w:r>
+      <w:proofErr w:type="spellEnd"/>
+      <w:r>
+        <w:rPr>
+          <w:lang w:val="en-US"/>
+        </w:rPr>
+        <w:t>(S[</w:t>
+      </w:r>
+      <w:proofErr w:type="spellStart"/>
+      <w:r>
+        <w:rPr>
+          <w:lang w:val="en-US"/>
+        </w:rPr>
+        <w:t>i</w:t>
+      </w:r>
+      <w:proofErr w:type="spellEnd"/>
+      <w:r>
+        <w:rPr>
+          <w:lang w:val="en-US"/>
+        </w:rPr>
+        <w:t>]);</w:t>
+      </w:r>
+    </w:p>
+    <w:p>
+      <w:pPr>
+        <w:jc w:val="both"/>
+        <w:rPr>
+          <w:lang w:val="en-US"/>
+        </w:rPr>
+      </w:pPr>
+      <w:r>
+        <w:rPr>
+          <w:lang w:val="en-US"/>
+        </w:rPr>
+        <w:t>We combine the information from the recursive calls in linearithmic time instead of linear, thus the relation has the form of</w:t>
+      </w:r>
+      <w:r>
+        <w:rPr>
+          <w:lang w:val="en-US"/>
+        </w:rPr>
+        <w:t xml:space="preserve"> </w:t>
+      </w:r>
+      <w:proofErr w:type="gramStart"/>
+      <w:r>
+        <w:rPr>
+          <w:lang w:val="en-US"/>
+        </w:rPr>
+        <w:t>T(</w:t>
+      </w:r>
+      <w:proofErr w:type="gramEnd"/>
+      <w:r>
+        <w:rPr>
+          <w:lang w:val="en-US"/>
+        </w:rPr>
+        <w:t xml:space="preserve">N) = 2T(N/2) + </w:t>
+      </w:r>
+      <w:proofErr w:type="spellStart"/>
+      <w:r>
+        <w:rPr>
+          <w:lang w:val="en-US"/>
+        </w:rPr>
+        <w:t>cNlogN</w:t>
+      </w:r>
+      <w:proofErr w:type="spellEnd"/>
+      <w:r>
+        <w:rPr>
+          <w:lang w:val="en-US"/>
+        </w:rPr>
+        <w:t xml:space="preserve">. By unrolling the relation we identify that </w:t>
+      </w:r>
+      <w:proofErr w:type="gramStart"/>
+      <w:r>
+        <w:rPr>
+          <w:lang w:val="en-US"/>
+        </w:rPr>
+        <w:t>T(</w:t>
+      </w:r>
+      <w:proofErr w:type="gramEnd"/>
+      <w:r>
+        <w:rPr>
+          <w:lang w:val="en-US"/>
+        </w:rPr>
+        <w:t xml:space="preserve">n) → </w:t>
+      </w:r>
+      <w:proofErr w:type="spellStart"/>
+      <w:r>
+        <w:rPr>
+          <w:lang w:val="en-US"/>
+        </w:rPr>
+        <w:t>cn</w:t>
+      </w:r>
+      <w:proofErr w:type="spellEnd"/>
+      <w:r>
+        <w:rPr>
+          <w:lang w:val="en-US"/>
+        </w:rPr>
+        <w:t xml:space="preserve"> </w:t>
+      </w:r>
+      <w:r>
+        <w:rPr>
           <w:lang w:val="en-US"/>
         </w:rPr>
         <w:t>Σ</w:t>
       </w:r>
       <w:r>
         <w:rPr>
-          <w:rFonts w:ascii="Ubuntu" w:hAnsi="Ubuntu"/>
           <w:vertAlign w:val="superscript"/>
           <w:lang w:val="en-US"/>
         </w:rPr>
@@ -799,17 +941,12 @@
       </w:r>
       <w:r>
         <w:rPr>
-          <w:rFonts w:ascii="Ubuntu" w:hAnsi="Ubuntu"/>
-          <w:position w:val="0"/>
-          <w:sz w:val="22"/>
-          <w:vertAlign w:val="baseline"/>
           <w:lang w:val="en-US"/>
         </w:rPr>
         <w:t>log(n/2</w:t>
       </w:r>
       <w:r>
         <w:rPr>
-          <w:rFonts w:ascii="Ubuntu" w:hAnsi="Ubuntu"/>
           <w:vertAlign w:val="superscript"/>
           <w:lang w:val="en-US"/>
         </w:rPr>
@@ -817,72 +954,79 @@
       </w:r>
       <w:r>
         <w:rPr>
-          <w:rFonts w:ascii="Ubuntu" w:hAnsi="Ubuntu"/>
-          <w:position w:val="0"/>
-          <w:sz w:val="22"/>
-          <w:vertAlign w:val="baseline"/>
-          <w:lang w:val="en-US"/>
-        </w:rPr>
-        <w:t>). It lies between nlogn and n</w:t>
-      </w:r>
-      <w:r>
-        <w:rPr>
-          <w:rFonts w:ascii="Ubuntu" w:hAnsi="Ubuntu"/>
+          <w:lang w:val="en-US"/>
+        </w:rPr>
+        <w:t xml:space="preserve">). It lies between </w:t>
+      </w:r>
+      <w:proofErr w:type="spellStart"/>
+      <w:r>
+        <w:rPr>
+          <w:lang w:val="en-US"/>
+        </w:rPr>
+        <w:t>nlogn</w:t>
+      </w:r>
+      <w:proofErr w:type="spellEnd"/>
+      <w:r>
+        <w:rPr>
+          <w:lang w:val="en-US"/>
+        </w:rPr>
+        <w:t xml:space="preserve"> and n</w:t>
+      </w:r>
+      <w:r>
+        <w:rPr>
           <w:vertAlign w:val="superscript"/>
           <w:lang w:val="en-US"/>
         </w:rPr>
-        <w:t>2.</w:t>
-      </w:r>
-      <w:r>
-        <w:rPr>
-          <w:rFonts w:ascii="Ubuntu" w:hAnsi="Ubuntu"/>
-          <w:position w:val="0"/>
-          <w:sz w:val="22"/>
-          <w:vertAlign w:val="baseline"/>
-          <w:lang w:val="en-US"/>
-        </w:rPr>
-        <w:t xml:space="preserve">. We also took the chance to implement concepts introduced in Concurrent and Parallel Programming. </w:t>
+        <w:t>2</w:t>
+      </w:r>
+      <w:r>
+        <w:rPr>
+          <w:lang w:val="en-US"/>
+        </w:rPr>
+        <w:t xml:space="preserve">. We also took the chance to implement concepts introduced in Practical </w:t>
+      </w:r>
+      <w:r>
+        <w:rPr>
+          <w:lang w:val="en-US"/>
+        </w:rPr>
+        <w:t xml:space="preserve">Concurrent and Parallel Programming. </w:t>
       </w:r>
     </w:p>
     <w:sectPr>
-      <w:type w:val="nextPage"/>
       <w:pgSz w:w="11906" w:h="16838"/>
-      <w:pgMar w:left="1800" w:right="1800" w:header="0" w:top="1440" w:footer="0" w:bottom="1440" w:gutter="0"/>
-      <w:pgNumType w:fmt="decimal"/>
-      <w:formProt w:val="false"/>
-      <w:textDirection w:val="lrTb"/>
-      <w:docGrid w:type="default" w:linePitch="360" w:charSpace="4294965247"/>
+      <w:pgMar w:top="1440" w:right="1800" w:bottom="1440" w:left="1800" w:header="0" w:footer="0" w:gutter="0"/>
+      <w:cols w:space="720"/>
+      <w:formProt w:val="0"/>
+      <w:docGrid w:linePitch="360" w:charSpace="-2049"/>
     </w:sectPr>
   </w:body>
 </w:document>
 </file>
 
 <file path=word/styles.xml><?xml version="1.0" encoding="utf-8"?>
-<w:styles xmlns:w="http://schemas.openxmlformats.org/wordprocessingml/2006/main" xmlns:w14="http://schemas.microsoft.com/office/word/2010/wordml" xmlns:mc="http://schemas.openxmlformats.org/markup-compatibility/2006" mc:Ignorable="w14">
+<w:styles xmlns:mc="http://schemas.openxmlformats.org/markup-compatibility/2006" xmlns:r="http://schemas.openxmlformats.org/officeDocument/2006/relationships" xmlns:w="http://schemas.openxmlformats.org/wordprocessingml/2006/main" xmlns:w14="http://schemas.microsoft.com/office/word/2010/wordml" xmlns:w15="http://schemas.microsoft.com/office/word/2012/wordml" mc:Ignorable="w14 w15">
   <w:docDefaults>
     <w:rPrDefault>
       <w:rPr>
-        <w:rFonts w:ascii="Calibri" w:hAnsi="Calibri" w:eastAsia="Calibri" w:cs="" w:asciiTheme="minorHAnsi" w:cstheme="minorBidi" w:eastAsiaTheme="minorHAnsi" w:hAnsiTheme="minorHAnsi"/>
+        <w:rFonts w:asciiTheme="minorHAnsi" w:eastAsiaTheme="minorHAnsi" w:hAnsiTheme="minorHAnsi" w:cstheme="minorBidi"/>
         <w:sz w:val="22"/>
         <w:szCs w:val="22"/>
         <w:lang w:val="el-GR" w:eastAsia="en-US" w:bidi="ar-SA"/>
       </w:rPr>
     </w:rPrDefault>
-    <w:pPrDefault>
-      <w:pPr/>
-    </w:pPrDefault>
+    <w:pPrDefault/>
   </w:docDefaults>
   <w:latentStyles w:defLockedState="0" w:defUIPriority="99" w:defSemiHidden="0" w:defUnhideWhenUsed="0" w:defQFormat="0" w:count="371">
     <w:lsdException w:name="Normal" w:uiPriority="0" w:qFormat="1"/>
     <w:lsdException w:name="heading 1" w:uiPriority="9" w:qFormat="1"/>
-    <w:lsdException w:name="heading 2" w:uiPriority="9" w:semiHidden="1" w:unhideWhenUsed="1" w:qFormat="1"/>
-    <w:lsdException w:name="heading 3" w:uiPriority="9" w:semiHidden="1" w:unhideWhenUsed="1" w:qFormat="1"/>
-    <w:lsdException w:name="heading 4" w:uiPriority="9" w:semiHidden="1" w:unhideWhenUsed="1" w:qFormat="1"/>
-    <w:lsdException w:name="heading 5" w:uiPriority="9" w:semiHidden="1" w:unhideWhenUsed="1" w:qFormat="1"/>
-    <w:lsdException w:name="heading 6" w:uiPriority="9" w:semiHidden="1" w:unhideWhenUsed="1" w:qFormat="1"/>
-    <w:lsdException w:name="heading 7" w:uiPriority="9" w:semiHidden="1" w:unhideWhenUsed="1" w:qFormat="1"/>
-    <w:lsdException w:name="heading 8" w:uiPriority="9" w:semiHidden="1" w:unhideWhenUsed="1" w:qFormat="1"/>
-    <w:lsdException w:name="heading 9" w:uiPriority="9" w:semiHidden="1" w:unhideWhenUsed="1" w:qFormat="1"/>
+    <w:lsdException w:name="heading 2" w:semiHidden="1" w:uiPriority="9" w:unhideWhenUsed="1" w:qFormat="1"/>
+    <w:lsdException w:name="heading 3" w:semiHidden="1" w:uiPriority="9" w:unhideWhenUsed="1" w:qFormat="1"/>
+    <w:lsdException w:name="heading 4" w:semiHidden="1" w:uiPriority="9" w:unhideWhenUsed="1" w:qFormat="1"/>
+    <w:lsdException w:name="heading 5" w:semiHidden="1" w:uiPriority="9" w:unhideWhenUsed="1" w:qFormat="1"/>
+    <w:lsdException w:name="heading 6" w:semiHidden="1" w:uiPriority="9" w:unhideWhenUsed="1" w:qFormat="1"/>
+    <w:lsdException w:name="heading 7" w:semiHidden="1" w:uiPriority="9" w:unhideWhenUsed="1" w:qFormat="1"/>
+    <w:lsdException w:name="heading 8" w:semiHidden="1" w:uiPriority="9" w:unhideWhenUsed="1" w:qFormat="1"/>
+    <w:lsdException w:name="heading 9" w:semiHidden="1" w:uiPriority="9" w:unhideWhenUsed="1" w:qFormat="1"/>
     <w:lsdException w:name="index 1" w:semiHidden="1" w:unhideWhenUsed="1"/>
     <w:lsdException w:name="index 2" w:semiHidden="1" w:unhideWhenUsed="1"/>
     <w:lsdException w:name="index 3" w:semiHidden="1" w:unhideWhenUsed="1"/>
@@ -892,22 +1036,22 @@
     <w:lsdException w:name="index 7" w:semiHidden="1" w:unhideWhenUsed="1"/>
     <w:lsdException w:name="index 8" w:semiHidden="1" w:unhideWhenUsed="1"/>
     <w:lsdException w:name="index 9" w:semiHidden="1" w:unhideWhenUsed="1"/>
-    <w:lsdException w:name="toc 1" w:uiPriority="39" w:semiHidden="1" w:unhideWhenUsed="1"/>
-    <w:lsdException w:name="toc 2" w:uiPriority="39" w:semiHidden="1" w:unhideWhenUsed="1"/>
-    <w:lsdException w:name="toc 3" w:uiPriority="39" w:semiHidden="1" w:unhideWhenUsed="1"/>
-    <w:lsdException w:name="toc 4" w:uiPriority="39" w:semiHidden="1" w:unhideWhenUsed="1"/>
-    <w:lsdException w:name="toc 5" w:uiPriority="39" w:semiHidden="1" w:unhideWhenUsed="1"/>
-    <w:lsdException w:name="toc 6" w:uiPriority="39" w:semiHidden="1" w:unhideWhenUsed="1"/>
-    <w:lsdException w:name="toc 7" w:uiPriority="39" w:semiHidden="1" w:unhideWhenUsed="1"/>
-    <w:lsdException w:name="toc 8" w:uiPriority="39" w:semiHidden="1" w:unhideWhenUsed="1"/>
-    <w:lsdException w:name="toc 9" w:uiPriority="39" w:semiHidden="1" w:unhideWhenUsed="1"/>
+    <w:lsdException w:name="toc 1" w:semiHidden="1" w:uiPriority="39" w:unhideWhenUsed="1"/>
+    <w:lsdException w:name="toc 2" w:semiHidden="1" w:uiPriority="39" w:unhideWhenUsed="1"/>
+    <w:lsdException w:name="toc 3" w:semiHidden="1" w:uiPriority="39" w:unhideWhenUsed="1"/>
+    <w:lsdException w:name="toc 4" w:semiHidden="1" w:uiPriority="39" w:unhideWhenUsed="1"/>
+    <w:lsdException w:name="toc 5" w:semiHidden="1" w:uiPriority="39" w:unhideWhenUsed="1"/>
+    <w:lsdException w:name="toc 6" w:semiHidden="1" w:uiPriority="39" w:unhideWhenUsed="1"/>
+    <w:lsdException w:name="toc 7" w:semiHidden="1" w:uiPriority="39" w:unhideWhenUsed="1"/>
+    <w:lsdException w:name="toc 8" w:semiHidden="1" w:uiPriority="39" w:unhideWhenUsed="1"/>
+    <w:lsdException w:name="toc 9" w:semiHidden="1" w:uiPriority="39" w:unhideWhenUsed="1"/>
     <w:lsdException w:name="Normal Indent" w:semiHidden="1" w:unhideWhenUsed="1"/>
     <w:lsdException w:name="footnote text" w:semiHidden="1" w:unhideWhenUsed="1"/>
     <w:lsdException w:name="annotation text" w:semiHidden="1" w:unhideWhenUsed="1"/>
     <w:lsdException w:name="header" w:semiHidden="1" w:unhideWhenUsed="1"/>
     <w:lsdException w:name="footer" w:semiHidden="1" w:unhideWhenUsed="1"/>
     <w:lsdException w:name="index heading" w:semiHidden="1" w:unhideWhenUsed="1"/>
-    <w:lsdException w:name="caption" w:uiPriority="35" w:semiHidden="1" w:unhideWhenUsed="1" w:qFormat="1"/>
+    <w:lsdException w:name="caption" w:semiHidden="1" w:uiPriority="35" w:unhideWhenUsed="1" w:qFormat="1"/>
     <w:lsdException w:name="table of figures" w:semiHidden="1" w:unhideWhenUsed="1"/>
     <w:lsdException w:name="envelope address" w:semiHidden="1" w:unhideWhenUsed="1"/>
     <w:lsdException w:name="envelope return" w:semiHidden="1" w:unhideWhenUsed="1"/>
@@ -938,7 +1082,7 @@
     <w:lsdException w:name="Title" w:uiPriority="10" w:qFormat="1"/>
     <w:lsdException w:name="Closing" w:semiHidden="1" w:unhideWhenUsed="1"/>
     <w:lsdException w:name="Signature" w:semiHidden="1" w:unhideWhenUsed="1"/>
-    <w:lsdException w:name="Default Paragraph Font" w:uiPriority="1" w:semiHidden="1" w:unhideWhenUsed="1"/>
+    <w:lsdException w:name="Default Paragraph Font" w:semiHidden="1" w:uiPriority="1" w:unhideWhenUsed="1"/>
     <w:lsdException w:name="Body Text" w:semiHidden="1" w:unhideWhenUsed="1"/>
     <w:lsdException w:name="Body Text Indent" w:semiHidden="1" w:unhideWhenUsed="1"/>
     <w:lsdException w:name="List Continue" w:semiHidden="1" w:unhideWhenUsed="1"/>
@@ -1138,8 +1282,8 @@
     <w:lsdException w:name="Subtle Reference" w:uiPriority="31" w:qFormat="1"/>
     <w:lsdException w:name="Intense Reference" w:uiPriority="32" w:qFormat="1"/>
     <w:lsdException w:name="Book Title" w:uiPriority="33" w:qFormat="1"/>
-    <w:lsdException w:name="Bibliography" w:uiPriority="37" w:semiHidden="1" w:unhideWhenUsed="1"/>
-    <w:lsdException w:name="TOC Heading" w:uiPriority="39" w:semiHidden="1" w:unhideWhenUsed="1" w:qFormat="1"/>
+    <w:lsdException w:name="Bibliography" w:semiHidden="1" w:uiPriority="37" w:unhideWhenUsed="1"/>
+    <w:lsdException w:name="TOC Heading" w:semiHidden="1" w:uiPriority="39" w:unhideWhenUsed="1" w:qFormat="1"/>
     <w:lsdException w:name="Plain Table 1" w:uiPriority="41"/>
     <w:lsdException w:name="Plain Table 2" w:uiPriority="42"/>
     <w:lsdException w:name="Plain Table 3" w:uiPriority="43"/>
@@ -1245,95 +1389,18 @@
     <w:lsdException w:name="List Table 6 Colorful Accent 6" w:uiPriority="51"/>
     <w:lsdException w:name="List Table 7 Colorful Accent 6" w:uiPriority="52"/>
   </w:latentStyles>
-  <w:style w:type="paragraph" w:styleId="Normal" w:default="1">
+  <w:style w:type="paragraph" w:default="1" w:styleId="Normal">
     <w:name w:val="Normal"/>
     <w:qFormat/>
     <w:pPr>
-      <w:widowControl/>
-      <w:bidi w:val="0"/>
-      <w:spacing w:lineRule="auto" w:line="259" w:before="0" w:after="160"/>
-      <w:jc w:val="left"/>
+      <w:spacing w:after="160" w:line="259" w:lineRule="auto"/>
     </w:pPr>
-    <w:rPr>
-      <w:rFonts w:ascii="Calibri" w:hAnsi="Calibri" w:eastAsia="Calibri" w:cs="" w:asciiTheme="minorHAnsi" w:cstheme="minorBidi" w:eastAsiaTheme="minorHAnsi" w:hAnsiTheme="minorHAnsi"/>
-      <w:color w:val="auto"/>
-      <w:sz w:val="22"/>
-      <w:szCs w:val="22"/>
-      <w:lang w:val="el-GR" w:eastAsia="en-US" w:bidi="ar-SA"/>
-    </w:rPr>
   </w:style>
-  <w:style w:type="character" w:styleId="DefaultParagraphFont" w:default="1">
+  <w:style w:type="character" w:default="1" w:styleId="DefaultParagraphFont">
     <w:name w:val="Default Paragraph Font"/>
     <w:uiPriority w:val="1"/>
     <w:semiHidden/>
     <w:unhideWhenUsed/>
-    <w:qFormat/>
-    <w:rPr/>
-  </w:style>
-  <w:style w:type="paragraph" w:styleId="Heading">
-    <w:name w:val="Heading"/>
-    <w:basedOn w:val="Normal"/>
-    <w:next w:val="TextBody"/>
-    <w:qFormat/>
-    <w:pPr>
-      <w:keepNext/>
-      <w:spacing w:before="240" w:after="120"/>
-    </w:pPr>
-    <w:rPr>
-      <w:rFonts w:ascii="Liberation Sans" w:hAnsi="Liberation Sans" w:eastAsia="Noto Sans CJK SC Regular" w:cs="FreeSans"/>
-      <w:sz w:val="28"/>
-      <w:szCs w:val="28"/>
-    </w:rPr>
-  </w:style>
-  <w:style w:type="paragraph" w:styleId="TextBody">
-    <w:name w:val="Body Text"/>
-    <w:basedOn w:val="Normal"/>
-    <w:pPr>
-      <w:spacing w:lineRule="auto" w:line="288" w:before="0" w:after="140"/>
-    </w:pPr>
-    <w:rPr/>
-  </w:style>
-  <w:style w:type="paragraph" w:styleId="List">
-    <w:name w:val="List"/>
-    <w:basedOn w:val="TextBody"/>
-    <w:pPr/>
-    <w:rPr>
-      <w:rFonts w:cs="FreeSans"/>
-    </w:rPr>
-  </w:style>
-  <w:style w:type="paragraph" w:styleId="Caption">
-    <w:name w:val="Caption"/>
-    <w:basedOn w:val="Normal"/>
-    <w:qFormat/>
-    <w:pPr>
-      <w:suppressLineNumbers/>
-      <w:spacing w:before="120" w:after="120"/>
-    </w:pPr>
-    <w:rPr>
-      <w:rFonts w:cs="FreeSans"/>
-      <w:i/>
-      <w:iCs/>
-      <w:sz w:val="24"/>
-      <w:szCs w:val="24"/>
-    </w:rPr>
-  </w:style>
-  <w:style w:type="paragraph" w:styleId="Index">
-    <w:name w:val="Index"/>
-    <w:basedOn w:val="Normal"/>
-    <w:qFormat/>
-    <w:pPr>
-      <w:suppressLineNumbers/>
-    </w:pPr>
-    <w:rPr>
-      <w:rFonts w:cs="FreeSans"/>
-    </w:rPr>
-  </w:style>
-  <w:style w:type="numbering" w:styleId="NoList" w:default="1">
-    <w:name w:val="No List"/>
-    <w:uiPriority w:val="99"/>
-    <w:semiHidden/>
-    <w:unhideWhenUsed/>
-    <w:qFormat/>
   </w:style>
   <w:style w:type="table" w:default="1" w:styleId="TableNormal">
     <w:name w:val="Normal Table"/>
@@ -1350,22 +1417,81 @@
       </w:tblCellMar>
     </w:tblPr>
   </w:style>
+  <w:style w:type="numbering" w:default="1" w:styleId="NoList">
+    <w:name w:val="No List"/>
+    <w:uiPriority w:val="99"/>
+    <w:semiHidden/>
+    <w:unhideWhenUsed/>
+  </w:style>
+  <w:style w:type="paragraph" w:customStyle="1" w:styleId="Heading">
+    <w:name w:val="Heading"/>
+    <w:basedOn w:val="Normal"/>
+    <w:next w:val="BodyText"/>
+    <w:qFormat/>
+    <w:pPr>
+      <w:keepNext/>
+      <w:spacing w:before="240" w:after="120"/>
+    </w:pPr>
+    <w:rPr>
+      <w:rFonts w:ascii="Liberation Sans" w:eastAsia="Noto Sans CJK SC Regular" w:hAnsi="Liberation Sans" w:cs="FreeSans"/>
+      <w:sz w:val="28"/>
+      <w:szCs w:val="28"/>
+    </w:rPr>
+  </w:style>
+  <w:style w:type="paragraph" w:styleId="BodyText">
+    <w:name w:val="Body Text"/>
+    <w:basedOn w:val="Normal"/>
+    <w:pPr>
+      <w:spacing w:after="140" w:line="288" w:lineRule="auto"/>
+    </w:pPr>
+  </w:style>
+  <w:style w:type="paragraph" w:styleId="List">
+    <w:name w:val="List"/>
+    <w:basedOn w:val="BodyText"/>
+    <w:rPr>
+      <w:rFonts w:cs="FreeSans"/>
+    </w:rPr>
+  </w:style>
+  <w:style w:type="paragraph" w:styleId="Caption">
+    <w:name w:val="caption"/>
+    <w:basedOn w:val="Normal"/>
+    <w:qFormat/>
+    <w:pPr>
+      <w:suppressLineNumbers/>
+      <w:spacing w:before="120" w:after="120"/>
+    </w:pPr>
+    <w:rPr>
+      <w:rFonts w:cs="FreeSans"/>
+      <w:i/>
+      <w:iCs/>
+      <w:sz w:val="24"/>
+      <w:szCs w:val="24"/>
+    </w:rPr>
+  </w:style>
+  <w:style w:type="paragraph" w:customStyle="1" w:styleId="Index">
+    <w:name w:val="Index"/>
+    <w:basedOn w:val="Normal"/>
+    <w:qFormat/>
+    <w:pPr>
+      <w:suppressLineNumbers/>
+    </w:pPr>
+    <w:rPr>
+      <w:rFonts w:cs="FreeSans"/>
+    </w:rPr>
+  </w:style>
   <w:style w:type="table" w:styleId="TableGrid">
     <w:name w:val="Table Grid"/>
     <w:basedOn w:val="TableNormal"/>
     <w:uiPriority w:val="39"/>
-    <w:rsid w:val="00910b54"/>
-    <w:pPr>
-      <w:spacing w:after="0" w:line="240" w:lineRule="auto"/>
-    </w:pPr>
+    <w:rsid w:val="00910B54"/>
     <w:tblPr>
       <w:tblBorders>
-        <w:top w:val="single" w:color="auto" w:sz="4" w:space="0"/>
-        <w:left w:val="single" w:color="auto" w:sz="4" w:space="0"/>
-        <w:bottom w:val="single" w:color="auto" w:sz="4" w:space="0"/>
-        <w:right w:val="single" w:color="auto" w:sz="4" w:space="0"/>
-        <w:insideH w:val="single" w:color="auto" w:sz="4" w:space="0"/>
-        <w:insideV w:val="single" w:color="auto" w:sz="4" w:space="0"/>
+        <w:top w:val="single" w:sz="4" w:space="0" w:color="auto"/>
+        <w:left w:val="single" w:sz="4" w:space="0" w:color="auto"/>
+        <w:bottom w:val="single" w:sz="4" w:space="0" w:color="auto"/>
+        <w:right w:val="single" w:sz="4" w:space="0" w:color="auto"/>
+        <w:insideH w:val="single" w:sz="4" w:space="0" w:color="auto"/>
+        <w:insideV w:val="single" w:sz="4" w:space="0" w:color="auto"/>
       </w:tblBorders>
     </w:tblPr>
   </w:style>

</xml_diff>

<commit_message>
Fixes the report 2nd week
</commit_message>
<xml_diff>
--- a/closest-points/solution/Closest-points report.docx
+++ b/closest-points/solution/Closest-points report.docx
@@ -144,10 +144,10 @@
         <w:tblStyle w:val="TableGrid"/>
         <w:tblW w:w="2263" w:type="dxa"/>
         <w:jc w:val="left"/>
-        <w:tblInd w:w="-5" w:type="dxa"/>
+        <w:tblInd w:w="-10" w:type="dxa"/>
         <w:tblCellMar>
           <w:top w:w="0" w:type="dxa"/>
-          <w:left w:w="103" w:type="dxa"/>
+          <w:left w:w="98" w:type="dxa"/>
           <w:bottom w:w="0" w:type="dxa"/>
           <w:right w:w="108" w:type="dxa"/>
         </w:tblCellMar>
@@ -169,7 +169,7 @@
             <w:tcBorders/>
             <w:shd w:fill="auto" w:val="clear"/>
             <w:tcMar>
-              <w:left w:w="103" w:type="dxa"/>
+              <w:left w:w="98" w:type="dxa"/>
             </w:tcMar>
             <w:vAlign w:val="center"/>
           </w:tcPr>
@@ -196,7 +196,7 @@
             <w:tcBorders/>
             <w:shd w:fill="auto" w:val="clear"/>
             <w:tcMar>
-              <w:left w:w="103" w:type="dxa"/>
+              <w:left w:w="98" w:type="dxa"/>
             </w:tcMar>
             <w:vAlign w:val="center"/>
           </w:tcPr>
@@ -223,7 +223,7 @@
             <w:tcBorders/>
             <w:shd w:fill="auto" w:val="clear"/>
             <w:tcMar>
-              <w:left w:w="103" w:type="dxa"/>
+              <w:left w:w="98" w:type="dxa"/>
             </w:tcMar>
             <w:vAlign w:val="center"/>
           </w:tcPr>
@@ -250,7 +250,7 @@
             <w:tcBorders/>
             <w:shd w:fill="auto" w:val="clear"/>
             <w:tcMar>
-              <w:left w:w="103" w:type="dxa"/>
+              <w:left w:w="98" w:type="dxa"/>
             </w:tcMar>
             <w:vAlign w:val="center"/>
           </w:tcPr>
@@ -280,7 +280,7 @@
             <w:tcBorders/>
             <w:shd w:fill="auto" w:val="clear"/>
             <w:tcMar>
-              <w:left w:w="103" w:type="dxa"/>
+              <w:left w:w="98" w:type="dxa"/>
             </w:tcMar>
             <w:vAlign w:val="center"/>
           </w:tcPr>
@@ -305,7 +305,7 @@
             <w:tcBorders/>
             <w:shd w:fill="auto" w:val="clear"/>
             <w:tcMar>
-              <w:left w:w="103" w:type="dxa"/>
+              <w:left w:w="98" w:type="dxa"/>
             </w:tcMar>
             <w:vAlign w:val="center"/>
           </w:tcPr>
@@ -330,7 +330,7 @@
             <w:tcBorders/>
             <w:shd w:fill="auto" w:val="clear"/>
             <w:tcMar>
-              <w:left w:w="103" w:type="dxa"/>
+              <w:left w:w="98" w:type="dxa"/>
             </w:tcMar>
             <w:vAlign w:val="center"/>
           </w:tcPr>
@@ -355,7 +355,7 @@
             <w:tcBorders/>
             <w:shd w:fill="auto" w:val="clear"/>
             <w:tcMar>
-              <w:left w:w="103" w:type="dxa"/>
+              <w:left w:w="98" w:type="dxa"/>
             </w:tcMar>
             <w:vAlign w:val="center"/>
           </w:tcPr>
@@ -385,7 +385,7 @@
             <w:tcBorders/>
             <w:shd w:fill="auto" w:val="clear"/>
             <w:tcMar>
-              <w:left w:w="103" w:type="dxa"/>
+              <w:left w:w="98" w:type="dxa"/>
             </w:tcMar>
             <w:vAlign w:val="center"/>
           </w:tcPr>
@@ -411,7 +411,7 @@
             <w:tcBorders/>
             <w:shd w:fill="auto" w:val="clear"/>
             <w:tcMar>
-              <w:left w:w="103" w:type="dxa"/>
+              <w:left w:w="98" w:type="dxa"/>
             </w:tcMar>
             <w:vAlign w:val="center"/>
           </w:tcPr>
@@ -437,7 +437,7 @@
             <w:tcBorders/>
             <w:shd w:fill="auto" w:val="clear"/>
             <w:tcMar>
-              <w:left w:w="103" w:type="dxa"/>
+              <w:left w:w="98" w:type="dxa"/>
             </w:tcMar>
             <w:vAlign w:val="center"/>
           </w:tcPr>
@@ -463,7 +463,7 @@
             <w:tcBorders/>
             <w:shd w:fill="auto" w:val="clear"/>
             <w:tcMar>
-              <w:left w:w="103" w:type="dxa"/>
+              <w:left w:w="98" w:type="dxa"/>
             </w:tcMar>
             <w:vAlign w:val="center"/>
           </w:tcPr>
@@ -685,13 +685,7 @@
         <w:rPr>
           <w:lang w:val="en-US"/>
         </w:rPr>
-        <w:t xml:space="preserve">We combine the information from the recursive calls in </w:t>
-      </w:r>
-      <w:r>
-        <w:rPr>
-          <w:lang w:val="en-US"/>
-        </w:rPr>
-        <w:t>linear time, thus from Eva Tardos, Algorithm Design, 5.10 the running time is O(nlogn).</w:t>
+        <w:t>We combine the information from the recursive calls in linear time, thus from Eva Tardos, Algorithm Design, 5.10 the running time is O(nlogn).</w:t>
       </w:r>
     </w:p>
     <w:sectPr>

</xml_diff>